<commit_message>
Fix some API issue
</commit_message>
<xml_diff>
--- a/Documents/接口说明文档.docx
+++ b/Documents/接口说明文档.docx
@@ -1,6 +1,6 @@
 
 <file path=word/document.xml><?xml version="1.0" encoding="utf-8"?>
-<w:document xmlns:wpc="http://schemas.microsoft.com/office/word/2010/wordprocessingCanvas" xmlns:mc="http://schemas.openxmlformats.org/markup-compatibility/2006" xmlns:o="urn:schemas-microsoft-com:office:office" xmlns:r="http://schemas.openxmlformats.org/officeDocument/2006/relationships" xmlns:m="http://schemas.openxmlformats.org/officeDocument/2006/math" xmlns:v="urn:schemas-microsoft-com:vml" xmlns:wp14="http://schemas.microsoft.com/office/word/2010/wordprocessingDrawing" xmlns:wp="http://schemas.openxmlformats.org/drawingml/2006/wordprocessingDrawing" xmlns:w10="urn:schemas-microsoft-com:office:word" xmlns:w="http://schemas.openxmlformats.org/wordprocessingml/2006/main" xmlns:w14="http://schemas.microsoft.com/office/word/2010/wordml" xmlns:wpg="http://schemas.microsoft.com/office/word/2010/wordprocessingGroup" xmlns:wpi="http://schemas.microsoft.com/office/word/2010/wordprocessingInk" xmlns:wne="http://schemas.microsoft.com/office/word/2006/wordml" xmlns:wps="http://schemas.microsoft.com/office/word/2010/wordprocessingShape" mc:Ignorable="w14 wp14">
+<w:document xmlns:wpc="http://schemas.microsoft.com/office/word/2010/wordprocessingCanvas" xmlns:mo="http://schemas.microsoft.com/office/mac/office/2008/main" xmlns:mc="http://schemas.openxmlformats.org/markup-compatibility/2006" xmlns:mv="urn:schemas-microsoft-com:mac:vml" xmlns:o="urn:schemas-microsoft-com:office:office" xmlns:r="http://schemas.openxmlformats.org/officeDocument/2006/relationships" xmlns:m="http://schemas.openxmlformats.org/officeDocument/2006/math" xmlns:v="urn:schemas-microsoft-com:vml" xmlns:wp14="http://schemas.microsoft.com/office/word/2010/wordprocessingDrawing" xmlns:wp="http://schemas.openxmlformats.org/drawingml/2006/wordprocessingDrawing" xmlns:w10="urn:schemas-microsoft-com:office:word" xmlns:w="http://schemas.openxmlformats.org/wordprocessingml/2006/main" xmlns:w14="http://schemas.microsoft.com/office/word/2010/wordml" xmlns:wpg="http://schemas.microsoft.com/office/word/2010/wordprocessingGroup" xmlns:wpi="http://schemas.microsoft.com/office/word/2010/wordprocessingInk" xmlns:wne="http://schemas.microsoft.com/office/word/2006/wordml" xmlns:wps="http://schemas.microsoft.com/office/word/2010/wordprocessingShape" mc:Ignorable="w14 wp14">
   <w:body>
     <w:p>
       <w:pPr>
@@ -10,11 +10,6 @@
       </w:pPr>
     </w:p>
     <w:p>
-      <w:pPr>
-        <w:rPr>
-          <w:rFonts w:hint="eastAsia"/>
-        </w:rPr>
-      </w:pPr>
       <w:hyperlink r:id="rId6" w:history="1">
         <w:r>
           <w:rPr>
@@ -38,11 +33,6 @@
       </w:r>
     </w:p>
     <w:p>
-      <w:pPr>
-        <w:rPr>
-          <w:rFonts w:hint="eastAsia"/>
-        </w:rPr>
-      </w:pPr>
       <w:r>
         <w:rPr>
           <w:rFonts w:hint="eastAsia"/>
@@ -56,32 +46,10 @@
         <w:t xml:space="preserve"> = </w:t>
       </w:r>
       <w:r>
-        <w:t>UUIJ98239JS89UJWQ3XM9I%&amp;*</w:t>
-      </w:r>
-      <w:proofErr w:type="spellStart"/>
-      <w:r>
-        <w:t>ui</w:t>
-      </w:r>
-      <w:proofErr w:type="spellEnd"/>
-      <w:r>
-        <w:t xml:space="preserve"> </w:t>
-      </w:r>
-      <w:proofErr w:type="spellStart"/>
-      <w:r>
-        <w:t>ncd</w:t>
-      </w:r>
-      <w:proofErr w:type="spellEnd"/>
-      <w:r>
-        <w:t>^</w:t>
-      </w:r>
-    </w:p>
-    <w:p>
-      <w:pPr>
-        <w:rPr>
-          <w:rFonts w:hint="eastAsia"/>
-        </w:rPr>
-      </w:pPr>
-    </w:p>
+        <w:t>UUIJ98239JS89UJWQ3XM9I%&amp;*ui ncd^</w:t>
+      </w:r>
+    </w:p>
+    <w:p/>
     <w:p>
       <w:pPr>
         <w:pStyle w:val="a3"/>
@@ -90,9 +58,6 @@
           <w:numId w:val="1"/>
         </w:numPr>
         <w:ind w:firstLineChars="0"/>
-        <w:rPr>
-          <w:rFonts w:hint="eastAsia"/>
-        </w:rPr>
       </w:pPr>
       <w:r>
         <w:rPr>
@@ -105,9 +70,6 @@
       <w:pPr>
         <w:pStyle w:val="a3"/>
         <w:ind w:left="360" w:firstLineChars="0" w:firstLine="0"/>
-        <w:rPr>
-          <w:rFonts w:hint="eastAsia"/>
-        </w:rPr>
       </w:pPr>
       <w:hyperlink r:id="rId7" w:history="1">
         <w:r>
@@ -137,23 +99,21 @@
       <w:pPr>
         <w:pStyle w:val="a3"/>
         <w:ind w:left="360" w:firstLineChars="0" w:firstLine="0"/>
-        <w:rPr>
-          <w:rFonts w:hint="eastAsia"/>
-        </w:rPr>
-      </w:pPr>
-      <w:proofErr w:type="spellStart"/>
-      <w:r>
-        <w:rPr>
-          <w:rFonts w:hint="eastAsia"/>
-        </w:rPr>
-        <w:t>userinfo.loginname</w:t>
-      </w:r>
-      <w:proofErr w:type="spellEnd"/>
-      <w:r>
-        <w:rPr>
-          <w:rFonts w:hint="eastAsia"/>
-        </w:rPr>
-        <w:t xml:space="preserve"> </w:t>
+      </w:pPr>
+      <w:r>
+        <w:t>mod: login</w:t>
+      </w:r>
+    </w:p>
+    <w:p>
+      <w:pPr>
+        <w:pStyle w:val="a3"/>
+        <w:ind w:left="360" w:firstLineChars="0" w:firstLine="0"/>
+      </w:pPr>
+      <w:r>
+        <w:rPr>
+          <w:rFonts w:hint="eastAsia"/>
+        </w:rPr>
+        <w:t xml:space="preserve">userinfo.loginname </w:t>
       </w:r>
       <w:r>
         <w:rPr>
@@ -166,23 +126,12 @@
       <w:pPr>
         <w:pStyle w:val="a3"/>
         <w:ind w:left="360" w:firstLineChars="0" w:firstLine="0"/>
-        <w:rPr>
-          <w:rFonts w:hint="eastAsia"/>
-        </w:rPr>
-      </w:pPr>
-      <w:proofErr w:type="spellStart"/>
-      <w:r>
-        <w:rPr>
-          <w:rFonts w:hint="eastAsia"/>
-        </w:rPr>
-        <w:t>userinfo.password</w:t>
-      </w:r>
-      <w:proofErr w:type="spellEnd"/>
-      <w:r>
-        <w:rPr>
-          <w:rFonts w:hint="eastAsia"/>
-        </w:rPr>
-        <w:t xml:space="preserve">  </w:t>
+      </w:pPr>
+      <w:r>
+        <w:rPr>
+          <w:rFonts w:hint="eastAsia"/>
+        </w:rPr>
+        <w:t xml:space="preserve">userinfo.password  </w:t>
       </w:r>
       <w:r>
         <w:rPr>
@@ -195,9 +144,6 @@
       <w:pPr>
         <w:pStyle w:val="a3"/>
         <w:ind w:left="360" w:firstLineChars="0" w:firstLine="0"/>
-        <w:rPr>
-          <w:rFonts w:hint="eastAsia"/>
-        </w:rPr>
       </w:pPr>
       <w:r>
         <w:rPr>
@@ -210,9 +156,6 @@
       <w:pPr>
         <w:pStyle w:val="a3"/>
         <w:ind w:left="360" w:firstLineChars="0" w:firstLine="0"/>
-        <w:rPr>
-          <w:rFonts w:hint="eastAsia"/>
-        </w:rPr>
       </w:pPr>
       <w:r>
         <w:rPr>
@@ -231,9 +174,6 @@
       <w:pPr>
         <w:pStyle w:val="a3"/>
         <w:ind w:left="360" w:firstLineChars="0" w:firstLine="0"/>
-        <w:rPr>
-          <w:rFonts w:hint="eastAsia"/>
-        </w:rPr>
       </w:pPr>
     </w:p>
     <w:p>
@@ -244,9 +184,6 @@
           <w:numId w:val="1"/>
         </w:numPr>
         <w:ind w:firstLineChars="0"/>
-        <w:rPr>
-          <w:rFonts w:hint="eastAsia"/>
-        </w:rPr>
       </w:pPr>
       <w:r>
         <w:rPr>
@@ -265,9 +202,6 @@
       <w:pPr>
         <w:pStyle w:val="a3"/>
         <w:ind w:left="360" w:firstLineChars="0" w:firstLine="0"/>
-        <w:rPr>
-          <w:rFonts w:hint="eastAsia"/>
-        </w:rPr>
       </w:pPr>
       <w:hyperlink r:id="rId8" w:history="1">
         <w:r>
@@ -282,9 +216,6 @@
       <w:pPr>
         <w:pStyle w:val="a3"/>
         <w:ind w:left="360" w:firstLineChars="0" w:firstLine="0"/>
-        <w:rPr>
-          <w:rFonts w:hint="eastAsia"/>
-        </w:rPr>
       </w:pPr>
       <w:r>
         <w:rPr>
@@ -303,9 +234,6 @@
       <w:pPr>
         <w:pStyle w:val="a3"/>
         <w:ind w:left="360" w:firstLineChars="0" w:firstLine="0"/>
-        <w:rPr>
-          <w:rFonts w:hint="eastAsia"/>
-        </w:rPr>
       </w:pPr>
       <w:r>
         <w:rPr>
@@ -319,36 +247,31 @@
         </w:rPr>
         <w:t>固定值</w:t>
       </w:r>
-      <w:proofErr w:type="spellStart"/>
-      <w:r>
-        <w:rPr>
-          <w:rFonts w:hint="eastAsia"/>
-        </w:rPr>
-        <w:t>tbuser</w:t>
-      </w:r>
-      <w:proofErr w:type="spellEnd"/>
-    </w:p>
-    <w:p>
-      <w:pPr>
-        <w:pStyle w:val="a3"/>
-        <w:ind w:left="360" w:firstLineChars="0" w:firstLine="0"/>
-        <w:rPr>
-          <w:rFonts w:hint="eastAsia"/>
-        </w:rPr>
-      </w:pPr>
-      <w:proofErr w:type="spellStart"/>
-      <w:r>
-        <w:rPr>
-          <w:rFonts w:hint="eastAsia"/>
-        </w:rPr>
-        <w:t>uid</w:t>
-      </w:r>
-      <w:proofErr w:type="spellEnd"/>
-      <w:r>
-        <w:rPr>
-          <w:rFonts w:hint="eastAsia"/>
-        </w:rPr>
-        <w:t xml:space="preserve"> </w:t>
+      <w:r>
+        <w:rPr>
+          <w:rFonts w:hint="eastAsia"/>
+        </w:rPr>
+        <w:t>t</w:t>
+      </w:r>
+      <w:bookmarkStart w:id="0" w:name="_GoBack"/>
+      <w:bookmarkEnd w:id="0"/>
+      <w:r>
+        <w:rPr>
+          <w:rFonts w:hint="eastAsia"/>
+        </w:rPr>
+        <w:t>user</w:t>
+      </w:r>
+    </w:p>
+    <w:p>
+      <w:pPr>
+        <w:pStyle w:val="a3"/>
+        <w:ind w:left="360" w:firstLineChars="0" w:firstLine="0"/>
+      </w:pPr>
+      <w:r>
+        <w:rPr>
+          <w:rFonts w:hint="eastAsia"/>
+        </w:rPr>
+        <w:t xml:space="preserve">uid </w:t>
       </w:r>
       <w:r>
         <w:rPr>
@@ -367,9 +290,6 @@
       <w:pPr>
         <w:pStyle w:val="a3"/>
         <w:ind w:left="360" w:firstLineChars="0" w:firstLine="0"/>
-        <w:rPr>
-          <w:rFonts w:hint="eastAsia"/>
-        </w:rPr>
       </w:pPr>
       <w:r>
         <w:rPr>
@@ -387,44 +307,26 @@
         <w:rPr>
           <w:rFonts w:hint="eastAsia"/>
         </w:rPr>
-        <w:t xml:space="preserve">  MD5(</w:t>
-      </w:r>
-      <w:proofErr w:type="spellStart"/>
-      <w:r>
-        <w:rPr>
-          <w:rFonts w:hint="eastAsia"/>
-        </w:rPr>
-        <w:t>uid</w:t>
-      </w:r>
-      <w:proofErr w:type="spellEnd"/>
+        <w:t xml:space="preserve">  MD5(uid+</w:t>
+      </w:r>
+      <w:r>
+        <w:t>”</w:t>
+      </w:r>
+      <w:r>
+        <w:rPr>
+          <w:rFonts w:hint="eastAsia"/>
+        </w:rPr>
+        <w:t>/do/</w:t>
+      </w:r>
+      <w:r>
+        <w:t>”</w:t>
+      </w:r>
       <w:r>
         <w:rPr>
           <w:rFonts w:hint="eastAsia"/>
         </w:rPr>
         <w:t>+</w:t>
       </w:r>
-      <w:proofErr w:type="gramStart"/>
-      <w:r>
-        <w:t>”</w:t>
-      </w:r>
-      <w:proofErr w:type="gramEnd"/>
-      <w:r>
-        <w:rPr>
-          <w:rFonts w:hint="eastAsia"/>
-        </w:rPr>
-        <w:t>/do/</w:t>
-      </w:r>
-      <w:proofErr w:type="gramStart"/>
-      <w:r>
-        <w:t>”</w:t>
-      </w:r>
-      <w:proofErr w:type="gramEnd"/>
-      <w:r>
-        <w:rPr>
-          <w:rFonts w:hint="eastAsia"/>
-        </w:rPr>
-        <w:t>+</w:t>
-      </w:r>
       <w:r>
         <w:rPr>
           <w:rFonts w:hint="eastAsia"/>
@@ -442,9 +344,6 @@
       <w:pPr>
         <w:pStyle w:val="a3"/>
         <w:ind w:left="360" w:firstLineChars="0" w:firstLine="0"/>
-        <w:rPr>
-          <w:rFonts w:hint="eastAsia"/>
-        </w:rPr>
       </w:pPr>
       <w:r>
         <w:rPr>
@@ -457,9 +356,6 @@
       <w:pPr>
         <w:pStyle w:val="a3"/>
         <w:ind w:left="360" w:firstLineChars="0" w:firstLine="0"/>
-        <w:rPr>
-          <w:rFonts w:hint="eastAsia"/>
-        </w:rPr>
       </w:pPr>
       <w:r>
         <w:rPr>
@@ -484,9 +380,6 @@
       <w:pPr>
         <w:pStyle w:val="a3"/>
         <w:ind w:left="360" w:firstLineChars="0" w:firstLine="0"/>
-        <w:rPr>
-          <w:rFonts w:hint="eastAsia"/>
-        </w:rPr>
       </w:pPr>
       <w:r>
         <w:rPr>
@@ -499,9 +392,6 @@
       <w:pPr>
         <w:pStyle w:val="a3"/>
         <w:ind w:left="360" w:firstLineChars="0" w:firstLine="0"/>
-        <w:rPr>
-          <w:rFonts w:hint="eastAsia"/>
-        </w:rPr>
       </w:pPr>
       <w:r>
         <w:rPr>
@@ -514,9 +404,6 @@
       <w:pPr>
         <w:pStyle w:val="a3"/>
         <w:ind w:left="360" w:firstLineChars="0" w:firstLine="0"/>
-        <w:rPr>
-          <w:rFonts w:hint="eastAsia"/>
-        </w:rPr>
       </w:pPr>
     </w:p>
     <w:p>
@@ -527,9 +414,6 @@
           <w:numId w:val="1"/>
         </w:numPr>
         <w:ind w:firstLineChars="0"/>
-        <w:rPr>
-          <w:rFonts w:hint="eastAsia"/>
-        </w:rPr>
       </w:pPr>
       <w:r>
         <w:rPr>
@@ -542,9 +426,6 @@
       <w:pPr>
         <w:pStyle w:val="a3"/>
         <w:ind w:left="360" w:firstLineChars="0" w:firstLine="0"/>
-        <w:rPr>
-          <w:rFonts w:hint="eastAsia"/>
-        </w:rPr>
       </w:pPr>
       <w:hyperlink r:id="rId9" w:history="1">
         <w:r>
@@ -559,9 +440,6 @@
       <w:pPr>
         <w:pStyle w:val="a3"/>
         <w:ind w:left="360" w:firstLineChars="0" w:firstLine="0"/>
-        <w:rPr>
-          <w:rFonts w:hint="eastAsia"/>
-        </w:rPr>
       </w:pPr>
       <w:r>
         <w:rPr>
@@ -574,9 +452,6 @@
       <w:pPr>
         <w:pStyle w:val="a3"/>
         <w:ind w:left="360" w:firstLineChars="0" w:firstLine="0"/>
-        <w:rPr>
-          <w:rFonts w:hint="eastAsia"/>
-        </w:rPr>
       </w:pPr>
       <w:r>
         <w:rPr>
@@ -607,18 +482,187 @@
       <w:pPr>
         <w:pStyle w:val="a3"/>
         <w:ind w:left="360" w:firstLineChars="0" w:firstLine="0"/>
-        <w:rPr>
-          <w:rFonts w:hint="eastAsia"/>
-        </w:rPr>
-      </w:pPr>
-      <w:proofErr w:type="spellStart"/>
-      <w:r>
-        <w:rPr>
-          <w:rFonts w:hint="eastAsia"/>
-        </w:rPr>
-        <w:t>uid</w:t>
-      </w:r>
-      <w:proofErr w:type="spellEnd"/>
+      </w:pPr>
+      <w:r>
+        <w:rPr>
+          <w:rFonts w:hint="eastAsia"/>
+        </w:rPr>
+        <w:t xml:space="preserve">uid  </w:t>
+      </w:r>
+      <w:r>
+        <w:rPr>
+          <w:rFonts w:hint="eastAsia"/>
+        </w:rPr>
+        <w:t>当前用户</w:t>
+      </w:r>
+      <w:r>
+        <w:rPr>
+          <w:rFonts w:hint="eastAsia"/>
+        </w:rPr>
+        <w:t>id</w:t>
+      </w:r>
+    </w:p>
+    <w:p>
+      <w:pPr>
+        <w:pStyle w:val="a3"/>
+        <w:ind w:left="360" w:firstLineChars="0" w:firstLine="0"/>
+      </w:pPr>
+      <w:r>
+        <w:rPr>
+          <w:rFonts w:hint="eastAsia"/>
+        </w:rPr>
+        <w:t xml:space="preserve">tid  </w:t>
+      </w:r>
+      <w:r>
+        <w:rPr>
+          <w:rFonts w:hint="eastAsia"/>
+        </w:rPr>
+        <w:t>授权账号</w:t>
+      </w:r>
+      <w:r>
+        <w:rPr>
+          <w:rFonts w:hint="eastAsia"/>
+        </w:rPr>
+        <w:t>id</w:t>
+      </w:r>
+    </w:p>
+    <w:p>
+      <w:pPr>
+        <w:pStyle w:val="a3"/>
+        <w:ind w:left="360" w:firstLineChars="0" w:firstLine="0"/>
+      </w:pPr>
+      <w:r>
+        <w:rPr>
+          <w:rFonts w:hint="eastAsia"/>
+        </w:rPr>
+        <w:t xml:space="preserve">num_iid  </w:t>
+      </w:r>
+      <w:r>
+        <w:rPr>
+          <w:rFonts w:hint="eastAsia"/>
+        </w:rPr>
+        <w:t>产品</w:t>
+      </w:r>
+      <w:r>
+        <w:rPr>
+          <w:rFonts w:hint="eastAsia"/>
+        </w:rPr>
+        <w:t>id</w:t>
+      </w:r>
+    </w:p>
+    <w:p>
+      <w:pPr>
+        <w:pStyle w:val="a3"/>
+        <w:ind w:left="360" w:firstLineChars="0" w:firstLine="0"/>
+      </w:pPr>
+      <w:r>
+        <w:rPr>
+          <w:rFonts w:hint="eastAsia"/>
+        </w:rPr>
+        <w:t xml:space="preserve">title  </w:t>
+      </w:r>
+      <w:r>
+        <w:rPr>
+          <w:rFonts w:hint="eastAsia"/>
+        </w:rPr>
+        <w:t>标题（小于</w:t>
+      </w:r>
+      <w:r>
+        <w:rPr>
+          <w:rFonts w:hint="eastAsia"/>
+        </w:rPr>
+        <w:t>32</w:t>
+      </w:r>
+      <w:r>
+        <w:rPr>
+          <w:rFonts w:hint="eastAsia"/>
+        </w:rPr>
+        <w:t>个汉字字节）</w:t>
+      </w:r>
+    </w:p>
+    <w:p>
+      <w:pPr>
+        <w:pStyle w:val="a3"/>
+        <w:ind w:left="360" w:firstLineChars="0" w:firstLine="0"/>
+      </w:pPr>
+      <w:r>
+        <w:rPr>
+          <w:rFonts w:hint="eastAsia"/>
+        </w:rPr>
+        <w:t xml:space="preserve">outid </w:t>
+      </w:r>
+      <w:r>
+        <w:rPr>
+          <w:rFonts w:hint="eastAsia"/>
+        </w:rPr>
+        <w:t>商家编码（需要通过接口获取）</w:t>
+      </w:r>
+    </w:p>
+    <w:p>
+      <w:pPr>
+        <w:pStyle w:val="a3"/>
+        <w:ind w:left="360" w:firstLineChars="0" w:firstLine="0"/>
+      </w:pPr>
+      <w:r>
+        <w:rPr>
+          <w:rFonts w:hint="eastAsia"/>
+        </w:rPr>
+        <w:t xml:space="preserve">price </w:t>
+      </w:r>
+      <w:r>
+        <w:rPr>
+          <w:rFonts w:hint="eastAsia"/>
+        </w:rPr>
+        <w:t>售价</w:t>
+      </w:r>
+    </w:p>
+    <w:p>
+      <w:pPr>
+        <w:pStyle w:val="a3"/>
+        <w:ind w:left="360" w:firstLineChars="0" w:firstLine="0"/>
+      </w:pPr>
+      <w:r>
+        <w:rPr>
+          <w:rFonts w:hint="eastAsia"/>
+        </w:rPr>
+        <w:t>结果</w:t>
+      </w:r>
+    </w:p>
+    <w:p>
+      <w:pPr>
+        <w:pStyle w:val="a3"/>
+        <w:ind w:left="360" w:firstLineChars="0" w:firstLine="0"/>
+      </w:pPr>
+      <w:r>
+        <w:rPr>
+          <w:rFonts w:hint="eastAsia"/>
+        </w:rPr>
+        <w:t>字符串</w:t>
+      </w:r>
+      <w:r>
+        <w:rPr>
+          <w:rFonts w:hint="eastAsia"/>
+        </w:rPr>
+        <w:t xml:space="preserve"> success  </w:t>
+      </w:r>
+      <w:r>
+        <w:rPr>
+          <w:rFonts w:hint="eastAsia"/>
+        </w:rPr>
+        <w:t>上传成功</w:t>
+      </w:r>
+    </w:p>
+    <w:p>
+      <w:pPr>
+        <w:pStyle w:val="a3"/>
+        <w:ind w:left="360" w:firstLineChars="0" w:firstLine="0"/>
+      </w:pPr>
+      <w:r>
+        <w:rPr>
+          <w:rFonts w:hint="eastAsia"/>
+        </w:rPr>
+        <w:t>其他字符串</w:t>
+      </w:r>
       <w:r>
         <w:rPr>
           <w:rFonts w:hint="eastAsia"/>
@@ -629,234 +673,6 @@
         <w:rPr>
           <w:rFonts w:hint="eastAsia"/>
         </w:rPr>
-        <w:t>当前用户</w:t>
-      </w:r>
-      <w:r>
-        <w:rPr>
-          <w:rFonts w:hint="eastAsia"/>
-        </w:rPr>
-        <w:t>id</w:t>
-      </w:r>
-    </w:p>
-    <w:p>
-      <w:pPr>
-        <w:pStyle w:val="a3"/>
-        <w:ind w:left="360" w:firstLineChars="0" w:firstLine="0"/>
-        <w:rPr>
-          <w:rFonts w:hint="eastAsia"/>
-        </w:rPr>
-      </w:pPr>
-      <w:proofErr w:type="spellStart"/>
-      <w:r>
-        <w:rPr>
-          <w:rFonts w:hint="eastAsia"/>
-        </w:rPr>
-        <w:t>tid</w:t>
-      </w:r>
-      <w:proofErr w:type="spellEnd"/>
-      <w:r>
-        <w:rPr>
-          <w:rFonts w:hint="eastAsia"/>
-        </w:rPr>
-        <w:t xml:space="preserve">  </w:t>
-      </w:r>
-      <w:r>
-        <w:rPr>
-          <w:rFonts w:hint="eastAsia"/>
-        </w:rPr>
-        <w:t>授权账号</w:t>
-      </w:r>
-      <w:r>
-        <w:rPr>
-          <w:rFonts w:hint="eastAsia"/>
-        </w:rPr>
-        <w:t>id</w:t>
-      </w:r>
-    </w:p>
-    <w:p>
-      <w:pPr>
-        <w:pStyle w:val="a3"/>
-        <w:ind w:left="360" w:firstLineChars="0" w:firstLine="0"/>
-        <w:rPr>
-          <w:rFonts w:hint="eastAsia"/>
-        </w:rPr>
-      </w:pPr>
-      <w:proofErr w:type="spellStart"/>
-      <w:r>
-        <w:rPr>
-          <w:rFonts w:hint="eastAsia"/>
-        </w:rPr>
-        <w:t>num_iid</w:t>
-      </w:r>
-      <w:proofErr w:type="spellEnd"/>
-      <w:r>
-        <w:rPr>
-          <w:rFonts w:hint="eastAsia"/>
-        </w:rPr>
-        <w:t xml:space="preserve">  </w:t>
-      </w:r>
-      <w:r>
-        <w:rPr>
-          <w:rFonts w:hint="eastAsia"/>
-        </w:rPr>
-        <w:t>产品</w:t>
-      </w:r>
-      <w:r>
-        <w:rPr>
-          <w:rFonts w:hint="eastAsia"/>
-        </w:rPr>
-        <w:t>id</w:t>
-      </w:r>
-    </w:p>
-    <w:p>
-      <w:pPr>
-        <w:pStyle w:val="a3"/>
-        <w:ind w:left="360" w:firstLineChars="0" w:firstLine="0"/>
-        <w:rPr>
-          <w:rFonts w:hint="eastAsia"/>
-        </w:rPr>
-      </w:pPr>
-      <w:r>
-        <w:rPr>
-          <w:rFonts w:hint="eastAsia"/>
-        </w:rPr>
-        <w:t xml:space="preserve">title  </w:t>
-      </w:r>
-      <w:r>
-        <w:rPr>
-          <w:rFonts w:hint="eastAsia"/>
-        </w:rPr>
-        <w:t>标题（小于</w:t>
-      </w:r>
-      <w:r>
-        <w:rPr>
-          <w:rFonts w:hint="eastAsia"/>
-        </w:rPr>
-        <w:t>32</w:t>
-      </w:r>
-      <w:r>
-        <w:rPr>
-          <w:rFonts w:hint="eastAsia"/>
-        </w:rPr>
-        <w:t>个汉字字节）</w:t>
-      </w:r>
-    </w:p>
-    <w:p>
-      <w:pPr>
-        <w:pStyle w:val="a3"/>
-        <w:ind w:left="360" w:firstLineChars="0" w:firstLine="0"/>
-        <w:rPr>
-          <w:rFonts w:hint="eastAsia"/>
-        </w:rPr>
-      </w:pPr>
-      <w:proofErr w:type="spellStart"/>
-      <w:r>
-        <w:rPr>
-          <w:rFonts w:hint="eastAsia"/>
-        </w:rPr>
-        <w:t>outid</w:t>
-      </w:r>
-      <w:proofErr w:type="spellEnd"/>
-      <w:r>
-        <w:rPr>
-          <w:rFonts w:hint="eastAsia"/>
-        </w:rPr>
-        <w:t xml:space="preserve"> </w:t>
-      </w:r>
-      <w:r>
-        <w:rPr>
-          <w:rFonts w:hint="eastAsia"/>
-        </w:rPr>
-        <w:t>商家编码（需要通过接口获取）</w:t>
-      </w:r>
-    </w:p>
-    <w:p>
-      <w:pPr>
-        <w:pStyle w:val="a3"/>
-        <w:ind w:left="360" w:firstLineChars="0" w:firstLine="0"/>
-        <w:rPr>
-          <w:rFonts w:hint="eastAsia"/>
-        </w:rPr>
-      </w:pPr>
-      <w:r>
-        <w:rPr>
-          <w:rFonts w:hint="eastAsia"/>
-        </w:rPr>
-        <w:t xml:space="preserve">price </w:t>
-      </w:r>
-      <w:r>
-        <w:rPr>
-          <w:rFonts w:hint="eastAsia"/>
-        </w:rPr>
-        <w:t>售价</w:t>
-      </w:r>
-    </w:p>
-    <w:p>
-      <w:pPr>
-        <w:pStyle w:val="a3"/>
-        <w:ind w:left="360" w:firstLineChars="0" w:firstLine="0"/>
-        <w:rPr>
-          <w:rFonts w:hint="eastAsia"/>
-        </w:rPr>
-      </w:pPr>
-      <w:r>
-        <w:rPr>
-          <w:rFonts w:hint="eastAsia"/>
-        </w:rPr>
-        <w:t>结果</w:t>
-      </w:r>
-    </w:p>
-    <w:p>
-      <w:pPr>
-        <w:pStyle w:val="a3"/>
-        <w:ind w:left="360" w:firstLineChars="0" w:firstLine="0"/>
-        <w:rPr>
-          <w:rFonts w:hint="eastAsia"/>
-        </w:rPr>
-      </w:pPr>
-      <w:r>
-        <w:rPr>
-          <w:rFonts w:hint="eastAsia"/>
-        </w:rPr>
-        <w:t>字符串</w:t>
-      </w:r>
-      <w:r>
-        <w:rPr>
-          <w:rFonts w:hint="eastAsia"/>
-        </w:rPr>
-        <w:t xml:space="preserve"> success  </w:t>
-      </w:r>
-      <w:r>
-        <w:rPr>
-          <w:rFonts w:hint="eastAsia"/>
-        </w:rPr>
-        <w:t>上传成功</w:t>
-      </w:r>
-    </w:p>
-    <w:p>
-      <w:pPr>
-        <w:pStyle w:val="a3"/>
-        <w:ind w:left="360" w:firstLineChars="0" w:firstLine="0"/>
-        <w:rPr>
-          <w:rFonts w:hint="eastAsia"/>
-        </w:rPr>
-      </w:pPr>
-      <w:r>
-        <w:rPr>
-          <w:rFonts w:hint="eastAsia"/>
-        </w:rPr>
-        <w:t>其他字符串</w:t>
-      </w:r>
-      <w:r>
-        <w:rPr>
-          <w:rFonts w:hint="eastAsia"/>
-        </w:rPr>
-        <w:t xml:space="preserve">  </w:t>
-      </w:r>
-      <w:r>
-        <w:rPr>
-          <w:rFonts w:hint="eastAsia"/>
-        </w:rPr>
         <w:t>则为错误提示</w:t>
       </w:r>
     </w:p>
@@ -864,9 +680,6 @@
       <w:pPr>
         <w:pStyle w:val="a3"/>
         <w:ind w:left="360" w:firstLineChars="0" w:firstLine="0"/>
-        <w:rPr>
-          <w:rFonts w:hint="eastAsia"/>
-        </w:rPr>
       </w:pPr>
     </w:p>
     <w:p>
@@ -877,9 +690,6 @@
           <w:numId w:val="1"/>
         </w:numPr>
         <w:ind w:firstLineChars="0"/>
-        <w:rPr>
-          <w:rFonts w:hint="eastAsia"/>
-        </w:rPr>
       </w:pPr>
       <w:r>
         <w:rPr>
@@ -898,9 +708,6 @@
       <w:pPr>
         <w:pStyle w:val="a3"/>
         <w:ind w:left="360" w:firstLineChars="0" w:firstLine="0"/>
-        <w:rPr>
-          <w:rFonts w:hint="eastAsia"/>
-        </w:rPr>
       </w:pPr>
       <w:hyperlink r:id="rId10" w:history="1">
         <w:r>
@@ -922,9 +729,6 @@
       <w:pPr>
         <w:pStyle w:val="a3"/>
         <w:ind w:left="360" w:firstLineChars="0" w:firstLine="0"/>
-        <w:rPr>
-          <w:rFonts w:hint="eastAsia"/>
-        </w:rPr>
       </w:pPr>
       <w:r>
         <w:rPr>
@@ -937,23 +741,12 @@
       <w:pPr>
         <w:pStyle w:val="a3"/>
         <w:ind w:left="360" w:firstLineChars="0" w:firstLine="0"/>
-        <w:rPr>
-          <w:rFonts w:hint="eastAsia"/>
-        </w:rPr>
-      </w:pPr>
-      <w:proofErr w:type="spellStart"/>
-      <w:r>
-        <w:rPr>
-          <w:rFonts w:hint="eastAsia"/>
-        </w:rPr>
-        <w:t>num_iid</w:t>
-      </w:r>
-      <w:proofErr w:type="spellEnd"/>
-      <w:r>
-        <w:rPr>
-          <w:rFonts w:hint="eastAsia"/>
-        </w:rPr>
-        <w:t xml:space="preserve">  </w:t>
+      </w:pPr>
+      <w:r>
+        <w:rPr>
+          <w:rFonts w:hint="eastAsia"/>
+        </w:rPr>
+        <w:t xml:space="preserve">num_iid  </w:t>
       </w:r>
       <w:r>
         <w:rPr>
@@ -972,9 +765,6 @@
       <w:pPr>
         <w:pStyle w:val="a3"/>
         <w:ind w:left="360" w:firstLineChars="0" w:firstLine="0"/>
-        <w:rPr>
-          <w:rFonts w:hint="eastAsia"/>
-        </w:rPr>
       </w:pPr>
       <w:r>
         <w:rPr>
@@ -987,9 +777,6 @@
       <w:pPr>
         <w:pStyle w:val="a3"/>
         <w:ind w:left="360" w:firstLineChars="0" w:firstLine="0"/>
-        <w:rPr>
-          <w:rFonts w:hint="eastAsia"/>
-        </w:rPr>
       </w:pPr>
       <w:r>
         <w:rPr>
@@ -1002,9 +789,6 @@
       <w:pPr>
         <w:pStyle w:val="a3"/>
         <w:ind w:left="360" w:firstLineChars="0" w:firstLine="0"/>
-        <w:rPr>
-          <w:rFonts w:hint="eastAsia"/>
-        </w:rPr>
       </w:pPr>
     </w:p>
     <w:p>
@@ -1015,15 +799,11 @@
           <w:numId w:val="1"/>
         </w:numPr>
         <w:ind w:firstLineChars="0"/>
-        <w:rPr>
-          <w:rFonts w:hint="eastAsia"/>
-        </w:rPr>
-      </w:pPr>
-      <w:r>
-        <w:rPr>
-          <w:rFonts w:hint="eastAsia"/>
-        </w:rPr>
-        <w:lastRenderedPageBreak/>
+      </w:pPr>
+      <w:r>
+        <w:rPr>
+          <w:rFonts w:hint="eastAsia"/>
+        </w:rPr>
         <w:t>同步发货单（把本地扫描快递的订单同步到服务器上）</w:t>
       </w:r>
     </w:p>
@@ -1031,9 +811,6 @@
       <w:pPr>
         <w:pStyle w:val="a3"/>
         <w:ind w:left="360" w:firstLineChars="0" w:firstLine="0"/>
-        <w:rPr>
-          <w:rFonts w:hint="eastAsia"/>
-        </w:rPr>
       </w:pPr>
       <w:hyperlink r:id="rId11" w:history="1">
         <w:r>
@@ -1048,9 +825,6 @@
       <w:pPr>
         <w:pStyle w:val="a3"/>
         <w:ind w:left="360" w:firstLineChars="0" w:firstLine="0"/>
-        <w:rPr>
-          <w:rFonts w:hint="eastAsia"/>
-        </w:rPr>
       </w:pPr>
       <w:r>
         <w:rPr>
@@ -1063,9 +837,6 @@
       <w:pPr>
         <w:pStyle w:val="a3"/>
         <w:ind w:left="360" w:firstLineChars="0" w:firstLine="0"/>
-        <w:rPr>
-          <w:rFonts w:hint="eastAsia"/>
-        </w:rPr>
       </w:pPr>
       <w:r>
         <w:rPr>
@@ -1083,36 +854,19 @@
         <w:rPr>
           <w:rFonts w:hint="eastAsia"/>
         </w:rPr>
-        <w:t xml:space="preserve"> </w:t>
-      </w:r>
-      <w:r>
-        <w:rPr>
-          <w:rFonts w:hint="eastAsia"/>
-        </w:rPr>
-        <w:t>do</w:t>
-      </w:r>
-    </w:p>
-    <w:p>
-      <w:pPr>
-        <w:pStyle w:val="a3"/>
-        <w:ind w:left="360" w:firstLineChars="0" w:firstLine="0"/>
-        <w:rPr>
-          <w:rFonts w:hint="eastAsia"/>
-        </w:rPr>
-      </w:pPr>
-      <w:proofErr w:type="spellStart"/>
-      <w:r>
-        <w:rPr>
-          <w:rFonts w:hint="eastAsia"/>
-        </w:rPr>
-        <w:t>uid</w:t>
-      </w:r>
-      <w:proofErr w:type="spellEnd"/>
-      <w:r>
-        <w:rPr>
-          <w:rFonts w:hint="eastAsia"/>
-        </w:rPr>
-        <w:t xml:space="preserve">  </w:t>
+        <w:t xml:space="preserve"> do</w:t>
+      </w:r>
+    </w:p>
+    <w:p>
+      <w:pPr>
+        <w:pStyle w:val="a3"/>
+        <w:ind w:left="360" w:firstLineChars="0" w:firstLine="0"/>
+      </w:pPr>
+      <w:r>
+        <w:rPr>
+          <w:rFonts w:hint="eastAsia"/>
+        </w:rPr>
+        <w:t xml:space="preserve">uid  </w:t>
       </w:r>
       <w:r>
         <w:rPr>
@@ -1131,21 +885,12 @@
       <w:pPr>
         <w:pStyle w:val="a3"/>
         <w:ind w:left="360" w:firstLineChars="0" w:firstLine="0"/>
-        <w:rPr>
-          <w:rFonts w:hint="eastAsia"/>
-        </w:rPr>
-      </w:pPr>
-      <w:r>
-        <w:rPr>
-          <w:rFonts w:hint="eastAsia"/>
-        </w:rPr>
-        <w:t>data</w:t>
-      </w:r>
-      <w:r>
-        <w:rPr>
-          <w:rFonts w:hint="eastAsia"/>
-        </w:rPr>
-        <w:t xml:space="preserve">  </w:t>
+      </w:pPr>
+      <w:r>
+        <w:rPr>
+          <w:rFonts w:hint="eastAsia"/>
+        </w:rPr>
+        <w:t xml:space="preserve">data  </w:t>
       </w:r>
       <w:r>
         <w:rPr>
@@ -1165,22 +910,17 @@
         </w:rPr>
         <w:t>数组</w:t>
       </w:r>
-      <w:proofErr w:type="spellStart"/>
       <w:r>
         <w:rPr>
           <w:rFonts w:hint="eastAsia"/>
         </w:rPr>
         <w:t>Orderinfo</w:t>
       </w:r>
-      <w:proofErr w:type="spellEnd"/>
-    </w:p>
-    <w:p>
-      <w:pPr>
-        <w:pStyle w:val="a3"/>
-        <w:ind w:left="360" w:firstLineChars="0" w:firstLine="0"/>
-        <w:rPr>
-          <w:rFonts w:hint="eastAsia"/>
-        </w:rPr>
+    </w:p>
+    <w:p>
+      <w:pPr>
+        <w:pStyle w:val="a3"/>
+        <w:ind w:left="360" w:firstLineChars="0" w:firstLine="0"/>
       </w:pPr>
       <w:r>
         <w:rPr>
@@ -1198,50 +938,26 @@
         <w:rPr>
           <w:rFonts w:hint="eastAsia"/>
         </w:rPr>
-        <w:t xml:space="preserve">  MD5(</w:t>
-      </w:r>
-      <w:proofErr w:type="spellStart"/>
-      <w:r>
-        <w:rPr>
-          <w:rFonts w:hint="eastAsia"/>
-        </w:rPr>
-        <w:t>uid</w:t>
-      </w:r>
-      <w:proofErr w:type="spellEnd"/>
+        <w:t xml:space="preserve">  MD5(uid+</w:t>
+      </w:r>
+      <w:r>
+        <w:t>”</w:t>
+      </w:r>
+      <w:r>
+        <w:rPr>
+          <w:rFonts w:hint="eastAsia"/>
+        </w:rPr>
+        <w:t>/do/</w:t>
+      </w:r>
+      <w:r>
+        <w:t>"+data.length()+"/"</w:t>
+      </w:r>
       <w:r>
         <w:rPr>
           <w:rFonts w:hint="eastAsia"/>
         </w:rPr>
         <w:t>+</w:t>
       </w:r>
-      <w:proofErr w:type="gramStart"/>
-      <w:r>
-        <w:t>”</w:t>
-      </w:r>
-      <w:proofErr w:type="gramEnd"/>
-      <w:r>
-        <w:rPr>
-          <w:rFonts w:hint="eastAsia"/>
-        </w:rPr>
-        <w:t>/do/</w:t>
-      </w:r>
-      <w:r>
-        <w:t>"+</w:t>
-      </w:r>
-      <w:proofErr w:type="spellStart"/>
-      <w:r>
-        <w:t>data.length</w:t>
-      </w:r>
-      <w:proofErr w:type="spellEnd"/>
-      <w:r>
-        <w:t>()+"/"</w:t>
-      </w:r>
-      <w:r>
-        <w:rPr>
-          <w:rFonts w:hint="eastAsia"/>
-        </w:rPr>
-        <w:t>+</w:t>
-      </w:r>
       <w:r>
         <w:rPr>
           <w:rFonts w:hint="eastAsia"/>
@@ -1259,9 +975,6 @@
       <w:pPr>
         <w:pStyle w:val="a3"/>
         <w:ind w:left="360" w:firstLineChars="0" w:firstLine="0"/>
-        <w:rPr>
-          <w:rFonts w:hint="eastAsia"/>
-        </w:rPr>
       </w:pPr>
       <w:r>
         <w:rPr>
@@ -1274,9 +987,6 @@
       <w:pPr>
         <w:pStyle w:val="a3"/>
         <w:ind w:left="360" w:firstLineChars="0" w:firstLine="0"/>
-        <w:rPr>
-          <w:rFonts w:hint="eastAsia"/>
-        </w:rPr>
       </w:pPr>
       <w:r>
         <w:rPr>
@@ -1296,22 +1006,18 @@
         </w:rPr>
         <w:t>{ids:</w:t>
       </w:r>
-      <w:proofErr w:type="gramStart"/>
       <w:r>
         <w:t>’</w:t>
       </w:r>
-      <w:proofErr w:type="gramEnd"/>
       <w:r>
         <w:rPr>
           <w:rFonts w:hint="eastAsia"/>
         </w:rPr>
         <w:t>2,23,3,3,3</w:t>
       </w:r>
-      <w:proofErr w:type="gramStart"/>
       <w:r>
         <w:t>’</w:t>
       </w:r>
-      <w:proofErr w:type="gramEnd"/>
       <w:r>
         <w:rPr>
           <w:rFonts w:hint="eastAsia"/>
@@ -1330,19 +1036,11 @@
         </w:rPr>
         <w:t>ids</w:t>
       </w:r>
-      <w:proofErr w:type="gramStart"/>
-      <w:r>
-        <w:rPr>
-          <w:rFonts w:hint="eastAsia"/>
-        </w:rPr>
-        <w:t>标记本地</w:t>
-      </w:r>
-      <w:proofErr w:type="gramEnd"/>
-      <w:r>
-        <w:rPr>
-          <w:rFonts w:hint="eastAsia"/>
-        </w:rPr>
-        <w:t>数据已经同步</w:t>
+      <w:r>
+        <w:rPr>
+          <w:rFonts w:hint="eastAsia"/>
+        </w:rPr>
+        <w:t>标记本地数据已经同步</w:t>
       </w:r>
       <w:r>
         <w:rPr>
@@ -1355,27 +1053,20 @@
       <w:pPr>
         <w:pStyle w:val="a3"/>
         <w:ind w:left="360" w:firstLineChars="0" w:firstLine="0"/>
-        <w:rPr>
-          <w:rFonts w:hint="eastAsia"/>
-        </w:rPr>
-      </w:pPr>
-    </w:p>
-    <w:p>
-      <w:pPr>
-        <w:pStyle w:val="a3"/>
-        <w:ind w:left="360" w:firstLineChars="0" w:firstLine="0"/>
-        <w:rPr>
-          <w:rFonts w:hint="eastAsia"/>
-        </w:rPr>
-      </w:pPr>
-      <w:proofErr w:type="spellStart"/>
+      </w:pPr>
+    </w:p>
+    <w:p>
+      <w:pPr>
+        <w:pStyle w:val="a3"/>
+        <w:ind w:left="360" w:firstLineChars="0" w:firstLine="0"/>
+        <w:outlineLvl w:val="0"/>
+      </w:pPr>
       <w:r>
         <w:rPr>
           <w:rFonts w:hint="eastAsia"/>
         </w:rPr>
         <w:t>Orderinfo</w:t>
       </w:r>
-      <w:proofErr w:type="spellEnd"/>
       <w:r>
         <w:rPr>
           <w:rFonts w:hint="eastAsia"/>
@@ -1388,21 +1079,8 @@
         <w:pStyle w:val="a3"/>
         <w:ind w:left="360"/>
       </w:pPr>
-      <w:proofErr w:type="gramStart"/>
-      <w:r>
-        <w:t>private</w:t>
-      </w:r>
-      <w:proofErr w:type="gramEnd"/>
-      <w:r>
-        <w:t xml:space="preserve"> </w:t>
-      </w:r>
-      <w:proofErr w:type="spellStart"/>
-      <w:r>
-        <w:t>int</w:t>
-      </w:r>
-      <w:proofErr w:type="spellEnd"/>
-      <w:r>
-        <w:t xml:space="preserve"> id;</w:t>
+      <w:r>
+        <w:t>private int id;</w:t>
       </w:r>
     </w:p>
     <w:p>
@@ -1412,14 +1090,7 @@
       </w:pPr>
       <w:r>
         <w:tab/>
-      </w:r>
-      <w:proofErr w:type="gramStart"/>
-      <w:r>
-        <w:t>private</w:t>
-      </w:r>
-      <w:proofErr w:type="gramEnd"/>
-      <w:r>
-        <w:t xml:space="preserve"> String address;</w:t>
+        <w:t>private String address;</w:t>
       </w:r>
     </w:p>
     <w:p>
@@ -1470,21 +1141,10 @@
       <w:pPr>
         <w:pStyle w:val="a3"/>
         <w:ind w:left="360"/>
-        <w:rPr>
-          <w:rFonts w:hint="eastAsia"/>
-        </w:rPr>
       </w:pPr>
       <w:r>
         <w:tab/>
-        <w:t xml:space="preserve">private String </w:t>
-      </w:r>
-      <w:proofErr w:type="spellStart"/>
-      <w:r>
-        <w:t>cs</w:t>
-      </w:r>
-      <w:proofErr w:type="spellEnd"/>
-      <w:r>
-        <w:t>;</w:t>
+        <w:t>private String cs;</w:t>
       </w:r>
       <w:r>
         <w:rPr>
@@ -1503,9 +1163,6 @@
       <w:pPr>
         <w:pStyle w:val="a3"/>
         <w:ind w:left="360"/>
-        <w:rPr>
-          <w:rFonts w:hint="eastAsia"/>
-        </w:rPr>
       </w:pPr>
       <w:r>
         <w:tab/>
@@ -1531,14 +1188,7 @@
       </w:pPr>
       <w:r>
         <w:tab/>
-      </w:r>
-      <w:proofErr w:type="gramStart"/>
-      <w:r>
-        <w:t>private</w:t>
-      </w:r>
-      <w:proofErr w:type="gramEnd"/>
-      <w:r>
-        <w:t xml:space="preserve"> String color;</w:t>
+        <w:t>private String color;</w:t>
       </w:r>
     </w:p>
     <w:p>
@@ -1548,14 +1198,7 @@
       </w:pPr>
       <w:r>
         <w:tab/>
-      </w:r>
-      <w:proofErr w:type="gramStart"/>
-      <w:r>
-        <w:t>private</w:t>
-      </w:r>
-      <w:proofErr w:type="gramEnd"/>
-      <w:r>
-        <w:t xml:space="preserve"> String size;</w:t>
+        <w:t>private String size;</w:t>
       </w:r>
     </w:p>
     <w:p>
@@ -1565,30 +1208,7 @@
       </w:pPr>
       <w:r>
         <w:tab/>
-      </w:r>
-      <w:proofErr w:type="gramStart"/>
-      <w:r>
-        <w:t>private</w:t>
-      </w:r>
-      <w:proofErr w:type="gramEnd"/>
-      <w:r>
-        <w:t xml:space="preserve"> </w:t>
-      </w:r>
-      <w:proofErr w:type="spellStart"/>
-      <w:r>
-        <w:t>int</w:t>
-      </w:r>
-      <w:proofErr w:type="spellEnd"/>
-      <w:r>
-        <w:t xml:space="preserve"> </w:t>
-      </w:r>
-      <w:proofErr w:type="spellStart"/>
-      <w:r>
-        <w:t>pid</w:t>
-      </w:r>
-      <w:proofErr w:type="spellEnd"/>
-      <w:r>
-        <w:t>;</w:t>
+        <w:t>private int pid;</w:t>
       </w:r>
     </w:p>
     <w:p>
@@ -1598,51 +1218,17 @@
       </w:pPr>
       <w:r>
         <w:tab/>
-      </w:r>
-      <w:proofErr w:type="gramStart"/>
-      <w:r>
-        <w:t>private</w:t>
-      </w:r>
-      <w:proofErr w:type="gramEnd"/>
-      <w:r>
-        <w:t xml:space="preserve"> </w:t>
-      </w:r>
-      <w:proofErr w:type="spellStart"/>
-      <w:r>
-        <w:t>int</w:t>
-      </w:r>
-      <w:proofErr w:type="spellEnd"/>
-      <w:r>
-        <w:t xml:space="preserve"> </w:t>
-      </w:r>
-      <w:proofErr w:type="spellStart"/>
-      <w:r>
-        <w:t>createtime</w:t>
-      </w:r>
-      <w:proofErr w:type="spellEnd"/>
-      <w:r>
-        <w:t>;</w:t>
+        <w:t>private int createtime;</w:t>
       </w:r>
     </w:p>
     <w:p>
       <w:pPr>
         <w:pStyle w:val="a3"/>
         <w:ind w:left="360"/>
-        <w:rPr>
-          <w:rFonts w:hint="eastAsia"/>
-        </w:rPr>
       </w:pPr>
       <w:r>
         <w:tab/>
-        <w:t xml:space="preserve">private </w:t>
-      </w:r>
-      <w:proofErr w:type="spellStart"/>
-      <w:r>
-        <w:t>int</w:t>
-      </w:r>
-      <w:proofErr w:type="spellEnd"/>
-      <w:r>
-        <w:t xml:space="preserve"> state;</w:t>
+        <w:t>private int state;</w:t>
       </w:r>
       <w:r>
         <w:rPr>
@@ -1664,15 +1250,7 @@
       </w:pPr>
       <w:r>
         <w:tab/>
-        <w:t xml:space="preserve">private String </w:t>
-      </w:r>
-      <w:proofErr w:type="spellStart"/>
-      <w:r>
-        <w:t>kno</w:t>
-      </w:r>
-      <w:proofErr w:type="spellEnd"/>
-      <w:r>
-        <w:t>;</w:t>
+        <w:t>private String kno;</w:t>
       </w:r>
       <w:r>
         <w:rPr>
@@ -1694,22 +1272,7 @@
       </w:pPr>
       <w:r>
         <w:tab/>
-      </w:r>
-      <w:proofErr w:type="gramStart"/>
-      <w:r>
-        <w:t>private</w:t>
-      </w:r>
-      <w:proofErr w:type="gramEnd"/>
-      <w:r>
-        <w:t xml:space="preserve"> String </w:t>
-      </w:r>
-      <w:proofErr w:type="spellStart"/>
-      <w:r>
-        <w:t>tel</w:t>
-      </w:r>
-      <w:proofErr w:type="spellEnd"/>
-      <w:r>
-        <w:t>;</w:t>
+        <w:t>private String tel;</w:t>
       </w:r>
     </w:p>
     <w:p>
@@ -1719,15 +1282,7 @@
       </w:pPr>
       <w:r>
         <w:tab/>
-        <w:t xml:space="preserve">private String </w:t>
-      </w:r>
-      <w:proofErr w:type="spellStart"/>
-      <w:r>
-        <w:t>ktype</w:t>
-      </w:r>
-      <w:proofErr w:type="spellEnd"/>
-      <w:r>
-        <w:t>;</w:t>
+        <w:t>private String ktype;</w:t>
       </w:r>
       <w:r>
         <w:rPr>
@@ -1752,44 +1307,13 @@
       <w:pPr>
         <w:pStyle w:val="a3"/>
         <w:ind w:left="360"/>
-        <w:rPr>
-          <w:rFonts w:hint="eastAsia"/>
-        </w:rPr>
       </w:pPr>
       <w:r>
         <w:rPr>
           <w:rFonts w:hint="eastAsia"/>
         </w:rPr>
         <w:tab/>
-        <w:t xml:space="preserve">private </w:t>
-      </w:r>
-      <w:proofErr w:type="spellStart"/>
-      <w:r>
-        <w:rPr>
-          <w:rFonts w:hint="eastAsia"/>
-        </w:rPr>
-        <w:t>int</w:t>
-      </w:r>
-      <w:proofErr w:type="spellEnd"/>
-      <w:r>
-        <w:rPr>
-          <w:rFonts w:hint="eastAsia"/>
-        </w:rPr>
-        <w:t xml:space="preserve"> </w:t>
-      </w:r>
-      <w:proofErr w:type="spellStart"/>
-      <w:r>
-        <w:rPr>
-          <w:rFonts w:hint="eastAsia"/>
-        </w:rPr>
-        <w:t>tb</w:t>
-      </w:r>
-      <w:proofErr w:type="spellEnd"/>
-      <w:r>
-        <w:rPr>
-          <w:rFonts w:hint="eastAsia"/>
-        </w:rPr>
-        <w:t>;//</w:t>
+        <w:t>private int tb;//</w:t>
       </w:r>
       <w:r>
         <w:rPr>
@@ -1808,21 +1332,10 @@
       <w:pPr>
         <w:pStyle w:val="a3"/>
         <w:ind w:left="360" w:firstLineChars="0" w:firstLine="0"/>
-        <w:rPr>
-          <w:rFonts w:hint="eastAsia"/>
-        </w:rPr>
       </w:pPr>
       <w:r>
         <w:tab/>
-        <w:t xml:space="preserve">private </w:t>
-      </w:r>
-      <w:proofErr w:type="spellStart"/>
-      <w:r>
-        <w:t>int</w:t>
-      </w:r>
-      <w:proofErr w:type="spellEnd"/>
-      <w:r>
-        <w:t xml:space="preserve"> did;</w:t>
+        <w:t>private int did;</w:t>
       </w:r>
       <w:r>
         <w:rPr>
@@ -1847,9 +1360,6 @@
       <w:pPr>
         <w:pStyle w:val="a3"/>
         <w:ind w:left="360" w:firstLineChars="0" w:firstLine="0"/>
-        <w:rPr>
-          <w:rFonts w:hint="eastAsia"/>
-        </w:rPr>
       </w:pPr>
     </w:p>
     <w:p>
@@ -1860,9 +1370,6 @@
           <w:numId w:val="1"/>
         </w:numPr>
         <w:ind w:firstLineChars="0"/>
-        <w:rPr>
-          <w:rFonts w:hint="eastAsia"/>
-        </w:rPr>
       </w:pPr>
       <w:r>
         <w:rPr>
@@ -1875,9 +1382,6 @@
       <w:pPr>
         <w:pStyle w:val="a3"/>
         <w:ind w:left="360" w:firstLineChars="0" w:firstLine="0"/>
-        <w:rPr>
-          <w:rFonts w:hint="eastAsia"/>
-        </w:rPr>
       </w:pPr>
       <w:hyperlink r:id="rId12" w:history="1">
         <w:r>
@@ -1892,9 +1396,6 @@
       <w:pPr>
         <w:pStyle w:val="a3"/>
         <w:ind w:left="360" w:firstLineChars="0" w:firstLine="0"/>
-        <w:rPr>
-          <w:rFonts w:hint="eastAsia"/>
-        </w:rPr>
       </w:pPr>
       <w:r>
         <w:rPr>
@@ -1913,9 +1414,6 @@
       <w:pPr>
         <w:pStyle w:val="a3"/>
         <w:ind w:left="360" w:firstLineChars="0" w:firstLine="0"/>
-        <w:rPr>
-          <w:rFonts w:hint="eastAsia"/>
-        </w:rPr>
       </w:pPr>
       <w:r>
         <w:rPr>
@@ -1928,9 +1426,6 @@
       <w:pPr>
         <w:pStyle w:val="a3"/>
         <w:ind w:left="360" w:firstLineChars="0" w:firstLine="0"/>
-        <w:rPr>
-          <w:rFonts w:hint="eastAsia"/>
-        </w:rPr>
       </w:pPr>
       <w:r>
         <w:rPr>
@@ -1949,9 +1444,6 @@
       <w:pPr>
         <w:pStyle w:val="a3"/>
         <w:ind w:left="360" w:firstLineChars="0" w:firstLine="0"/>
-        <w:rPr>
-          <w:rFonts w:hint="eastAsia"/>
-        </w:rPr>
       </w:pPr>
       <w:r>
         <w:rPr>
@@ -1964,35 +1456,18 @@
       <w:pPr>
         <w:pStyle w:val="a3"/>
         <w:ind w:left="360" w:firstLineChars="0" w:firstLine="0"/>
-        <w:rPr>
-          <w:rFonts w:hint="eastAsia"/>
-        </w:rPr>
-      </w:pPr>
-      <w:r>
-        <w:rPr>
-          <w:rFonts w:hint="eastAsia"/>
-        </w:rPr>
-        <w:t>数据保存到</w:t>
-      </w:r>
-      <w:proofErr w:type="gramStart"/>
-      <w:r>
-        <w:rPr>
-          <w:rFonts w:hint="eastAsia"/>
-        </w:rPr>
-        <w:t>本地</w:t>
-      </w:r>
-      <w:r>
-        <w:rPr>
-          <w:rFonts w:hint="eastAsia"/>
-        </w:rPr>
-        <w:t>,</w:t>
-      </w:r>
-      <w:proofErr w:type="gramEnd"/>
-      <w:r>
-        <w:rPr>
-          <w:rFonts w:hint="eastAsia"/>
-        </w:rPr>
-        <w:t xml:space="preserve"> WIFI</w:t>
+      </w:pPr>
+      <w:r>
+        <w:rPr>
+          <w:rFonts w:hint="eastAsia"/>
+        </w:rPr>
+        <w:t>数据保存到本地</w:t>
+      </w:r>
+      <w:r>
+        <w:rPr>
+          <w:rFonts w:hint="eastAsia"/>
+        </w:rPr>
+        <w:t>, WIFI</w:t>
       </w:r>
       <w:r>
         <w:rPr>
@@ -2009,9 +1484,6 @@
           <w:numId w:val="1"/>
         </w:numPr>
         <w:ind w:firstLineChars="0"/>
-        <w:rPr>
-          <w:rFonts w:hint="eastAsia"/>
-        </w:rPr>
       </w:pPr>
       <w:r>
         <w:rPr>
@@ -2024,9 +1496,6 @@
       <w:pPr>
         <w:pStyle w:val="a3"/>
         <w:ind w:left="360" w:firstLineChars="0" w:firstLine="0"/>
-        <w:rPr>
-          <w:rFonts w:hint="eastAsia"/>
-        </w:rPr>
       </w:pPr>
       <w:hyperlink r:id="rId13" w:history="1">
         <w:r>
@@ -2048,9 +1517,6 @@
       <w:pPr>
         <w:pStyle w:val="a3"/>
         <w:ind w:left="360" w:firstLineChars="0" w:firstLine="0"/>
-        <w:rPr>
-          <w:rFonts w:hint="eastAsia"/>
-        </w:rPr>
       </w:pPr>
       <w:r>
         <w:rPr>
@@ -2069,9 +1535,6 @@
       <w:pPr>
         <w:pStyle w:val="a3"/>
         <w:ind w:left="360" w:firstLineChars="0" w:firstLine="0"/>
-        <w:rPr>
-          <w:rFonts w:hint="eastAsia"/>
-        </w:rPr>
       </w:pPr>
       <w:r>
         <w:rPr>
@@ -2084,9 +1547,6 @@
       <w:pPr>
         <w:pStyle w:val="a3"/>
         <w:ind w:left="360" w:firstLineChars="0" w:firstLine="0"/>
-        <w:rPr>
-          <w:rFonts w:hint="eastAsia"/>
-        </w:rPr>
       </w:pPr>
       <w:r>
         <w:rPr>
@@ -2105,9 +1565,6 @@
       <w:pPr>
         <w:pStyle w:val="a3"/>
         <w:ind w:left="360" w:firstLineChars="0" w:firstLine="0"/>
-        <w:rPr>
-          <w:rFonts w:hint="eastAsia"/>
-        </w:rPr>
       </w:pPr>
       <w:r>
         <w:rPr>
@@ -2120,35 +1577,18 @@
       <w:pPr>
         <w:pStyle w:val="a3"/>
         <w:ind w:left="360" w:firstLineChars="0" w:firstLine="0"/>
-        <w:rPr>
-          <w:rFonts w:hint="eastAsia"/>
-        </w:rPr>
-      </w:pPr>
-      <w:r>
-        <w:rPr>
-          <w:rFonts w:hint="eastAsia"/>
-        </w:rPr>
-        <w:t>数据保存到</w:t>
-      </w:r>
-      <w:proofErr w:type="gramStart"/>
-      <w:r>
-        <w:rPr>
-          <w:rFonts w:hint="eastAsia"/>
-        </w:rPr>
-        <w:t>本地</w:t>
-      </w:r>
-      <w:r>
-        <w:rPr>
-          <w:rFonts w:hint="eastAsia"/>
-        </w:rPr>
-        <w:t>,</w:t>
-      </w:r>
-      <w:proofErr w:type="gramEnd"/>
-      <w:r>
-        <w:rPr>
-          <w:rFonts w:hint="eastAsia"/>
-        </w:rPr>
-        <w:t xml:space="preserve"> WIFI</w:t>
+      </w:pPr>
+      <w:r>
+        <w:rPr>
+          <w:rFonts w:hint="eastAsia"/>
+        </w:rPr>
+        <w:t>数据保存到本地</w:t>
+      </w:r>
+      <w:r>
+        <w:rPr>
+          <w:rFonts w:hint="eastAsia"/>
+        </w:rPr>
+        <w:t>, WIFI</w:t>
       </w:r>
       <w:r>
         <w:rPr>
@@ -2161,18 +1601,12 @@
       <w:pPr>
         <w:pStyle w:val="a3"/>
         <w:ind w:left="360" w:firstLineChars="0" w:firstLine="0"/>
-        <w:rPr>
-          <w:rFonts w:hint="eastAsia"/>
-        </w:rPr>
-      </w:pPr>
-    </w:p>
-    <w:p>
-      <w:pPr>
-        <w:pStyle w:val="a3"/>
-        <w:ind w:left="360" w:firstLineChars="0" w:firstLine="0"/>
-        <w:rPr>
-          <w:rFonts w:hint="eastAsia"/>
-        </w:rPr>
+      </w:pPr>
+    </w:p>
+    <w:p>
+      <w:pPr>
+        <w:pStyle w:val="a3"/>
+        <w:ind w:left="360" w:firstLineChars="0" w:firstLine="0"/>
       </w:pPr>
     </w:p>
     <w:p>
@@ -2183,15 +1617,11 @@
           <w:numId w:val="1"/>
         </w:numPr>
         <w:ind w:firstLineChars="0"/>
-        <w:rPr>
-          <w:rFonts w:hint="eastAsia"/>
-        </w:rPr>
-      </w:pPr>
-      <w:r>
-        <w:rPr>
-          <w:rFonts w:hint="eastAsia"/>
-        </w:rPr>
-        <w:lastRenderedPageBreak/>
+      </w:pPr>
+      <w:r>
+        <w:rPr>
+          <w:rFonts w:hint="eastAsia"/>
+        </w:rPr>
         <w:t>获取商家产品（在线操作）</w:t>
       </w:r>
     </w:p>
@@ -2199,9 +1629,6 @@
       <w:pPr>
         <w:pStyle w:val="a3"/>
         <w:ind w:left="360" w:firstLineChars="0" w:firstLine="0"/>
-        <w:rPr>
-          <w:rFonts w:hint="eastAsia"/>
-        </w:rPr>
       </w:pPr>
       <w:hyperlink r:id="rId14" w:history="1">
         <w:r>
@@ -2249,9 +1676,6 @@
       <w:pPr>
         <w:pStyle w:val="a3"/>
         <w:ind w:left="360" w:firstLineChars="0" w:firstLine="0"/>
-        <w:rPr>
-          <w:rFonts w:hint="eastAsia"/>
-        </w:rPr>
       </w:pPr>
       <w:r>
         <w:rPr>
@@ -2264,23 +1688,12 @@
       <w:pPr>
         <w:pStyle w:val="a3"/>
         <w:ind w:left="360" w:firstLineChars="0" w:firstLine="0"/>
-        <w:rPr>
-          <w:rFonts w:hint="eastAsia"/>
-        </w:rPr>
-      </w:pPr>
-      <w:proofErr w:type="spellStart"/>
-      <w:r>
-        <w:rPr>
-          <w:rFonts w:hint="eastAsia"/>
-        </w:rPr>
-        <w:t>num_iid</w:t>
-      </w:r>
-      <w:proofErr w:type="spellEnd"/>
-      <w:r>
-        <w:rPr>
-          <w:rFonts w:hint="eastAsia"/>
-        </w:rPr>
-        <w:t xml:space="preserve">  </w:t>
+      </w:pPr>
+      <w:r>
+        <w:rPr>
+          <w:rFonts w:hint="eastAsia"/>
+        </w:rPr>
+        <w:t xml:space="preserve">num_iid  </w:t>
       </w:r>
       <w:r>
         <w:rPr>
@@ -2299,9 +1712,6 @@
       <w:pPr>
         <w:pStyle w:val="a3"/>
         <w:ind w:left="360" w:firstLineChars="0" w:firstLine="0"/>
-        <w:rPr>
-          <w:rFonts w:hint="eastAsia"/>
-        </w:rPr>
       </w:pPr>
       <w:r>
         <w:rPr>
@@ -2314,9 +1724,6 @@
       <w:pPr>
         <w:pStyle w:val="a3"/>
         <w:ind w:left="360" w:firstLineChars="0" w:firstLine="0"/>
-        <w:rPr>
-          <w:rFonts w:hint="eastAsia"/>
-        </w:rPr>
       </w:pPr>
       <w:r>
         <w:rPr>
@@ -2337,13 +1744,7 @@
         <w:t>数组</w:t>
       </w:r>
     </w:p>
-    <w:p>
-      <w:pPr>
-        <w:rPr>
-          <w:rFonts w:hint="eastAsia"/>
-        </w:rPr>
-      </w:pPr>
-    </w:p>
+    <w:p/>
     <w:p>
       <w:pPr>
         <w:pStyle w:val="a3"/>
@@ -2352,9 +1753,6 @@
           <w:numId w:val="1"/>
         </w:numPr>
         <w:ind w:firstLineChars="0"/>
-        <w:rPr>
-          <w:rFonts w:hint="eastAsia"/>
-        </w:rPr>
       </w:pPr>
       <w:r>
         <w:rPr>
@@ -2367,9 +1765,6 @@
       <w:pPr>
         <w:pStyle w:val="a3"/>
         <w:ind w:left="360" w:firstLineChars="0" w:firstLine="0"/>
-        <w:rPr>
-          <w:rFonts w:hint="eastAsia"/>
-        </w:rPr>
       </w:pPr>
       <w:hyperlink r:id="rId15" w:history="1">
         <w:r>
@@ -2384,9 +1779,6 @@
       <w:pPr>
         <w:pStyle w:val="a3"/>
         <w:ind w:left="360" w:firstLineChars="0" w:firstLine="0"/>
-        <w:rPr>
-          <w:rFonts w:hint="eastAsia"/>
-        </w:rPr>
       </w:pPr>
       <w:r>
         <w:rPr>
@@ -2399,9 +1791,6 @@
       <w:pPr>
         <w:pStyle w:val="a3"/>
         <w:ind w:left="360" w:firstLineChars="0" w:firstLine="0"/>
-        <w:rPr>
-          <w:rFonts w:hint="eastAsia"/>
-        </w:rPr>
       </w:pPr>
       <w:r>
         <w:rPr>
@@ -2419,38 +1808,19 @@
         <w:rPr>
           <w:rFonts w:hint="eastAsia"/>
         </w:rPr>
-        <w:t xml:space="preserve"> </w:t>
-      </w:r>
-      <w:proofErr w:type="spellStart"/>
-      <w:r>
-        <w:rPr>
-          <w:rFonts w:hint="eastAsia"/>
-        </w:rPr>
-        <w:t>doj</w:t>
-      </w:r>
-      <w:proofErr w:type="spellEnd"/>
-    </w:p>
-    <w:p>
-      <w:pPr>
-        <w:pStyle w:val="a3"/>
-        <w:ind w:left="360" w:firstLineChars="0" w:firstLine="0"/>
-        <w:rPr>
-          <w:rFonts w:hint="eastAsia"/>
-        </w:rPr>
-      </w:pPr>
-      <w:proofErr w:type="spellStart"/>
-      <w:r>
-        <w:rPr>
-          <w:rFonts w:hint="eastAsia"/>
-        </w:rPr>
-        <w:t>uid</w:t>
-      </w:r>
-      <w:proofErr w:type="spellEnd"/>
-      <w:r>
-        <w:rPr>
-          <w:rFonts w:hint="eastAsia"/>
-        </w:rPr>
-        <w:t xml:space="preserve">  </w:t>
+        <w:t xml:space="preserve"> doj</w:t>
+      </w:r>
+    </w:p>
+    <w:p>
+      <w:pPr>
+        <w:pStyle w:val="a3"/>
+        <w:ind w:left="360" w:firstLineChars="0" w:firstLine="0"/>
+      </w:pPr>
+      <w:r>
+        <w:rPr>
+          <w:rFonts w:hint="eastAsia"/>
+        </w:rPr>
+        <w:t xml:space="preserve">uid  </w:t>
       </w:r>
       <w:r>
         <w:rPr>
@@ -2469,9 +1839,6 @@
       <w:pPr>
         <w:pStyle w:val="a3"/>
         <w:ind w:left="360" w:firstLineChars="0" w:firstLine="0"/>
-        <w:rPr>
-          <w:rFonts w:hint="eastAsia"/>
-        </w:rPr>
       </w:pPr>
       <w:r>
         <w:rPr>
@@ -2484,9 +1851,6 @@
       <w:pPr>
         <w:pStyle w:val="a3"/>
         <w:ind w:left="360" w:firstLineChars="0" w:firstLine="0"/>
-        <w:rPr>
-          <w:rFonts w:hint="eastAsia"/>
-        </w:rPr>
       </w:pPr>
       <w:r>
         <w:rPr>
@@ -2559,9 +1923,6 @@
       <w:pPr>
         <w:pStyle w:val="a3"/>
         <w:ind w:left="360" w:firstLineChars="0" w:firstLine="0"/>
-        <w:rPr>
-          <w:rFonts w:hint="eastAsia"/>
-        </w:rPr>
       </w:pPr>
     </w:p>
     <w:p>
@@ -2572,48 +1933,18 @@
           <w:numId w:val="1"/>
         </w:numPr>
         <w:ind w:firstLineChars="0"/>
-        <w:rPr>
-          <w:rFonts w:hint="eastAsia"/>
-        </w:rPr>
-      </w:pPr>
-      <w:r>
-        <w:rPr>
-          <w:rFonts w:hint="eastAsia"/>
-        </w:rPr>
-        <w:t>同步</w:t>
-      </w:r>
-      <w:r>
-        <w:rPr>
-          <w:rFonts w:hint="eastAsia"/>
-        </w:rPr>
-        <w:t>订</w:t>
-      </w:r>
-      <w:r>
-        <w:rPr>
-          <w:rFonts w:hint="eastAsia"/>
-        </w:rPr>
-        <w:t>单（</w:t>
-      </w:r>
-      <w:r>
-        <w:rPr>
-          <w:rFonts w:hint="eastAsia"/>
-        </w:rPr>
-        <w:t>从服务器上下载最新的订单，并提交未提货的产品</w:t>
-      </w:r>
-      <w:r>
-        <w:rPr>
-          <w:rFonts w:hint="eastAsia"/>
-        </w:rPr>
-        <w:t>）</w:t>
-      </w:r>
-    </w:p>
-    <w:p>
-      <w:pPr>
-        <w:pStyle w:val="a3"/>
-        <w:ind w:left="360" w:firstLineChars="0" w:firstLine="0"/>
-        <w:rPr>
-          <w:rFonts w:hint="eastAsia"/>
-        </w:rPr>
+      </w:pPr>
+      <w:r>
+        <w:rPr>
+          <w:rFonts w:hint="eastAsia"/>
+        </w:rPr>
+        <w:t>同步订单（从服务器上下载最新的订单，并提交未提货的产品）</w:t>
+      </w:r>
+    </w:p>
+    <w:p>
+      <w:pPr>
+        <w:pStyle w:val="a3"/>
+        <w:ind w:left="360" w:firstLineChars="0" w:firstLine="0"/>
       </w:pPr>
       <w:hyperlink r:id="rId16" w:history="1">
         <w:r>
@@ -2628,9 +1959,6 @@
       <w:pPr>
         <w:pStyle w:val="a3"/>
         <w:ind w:left="360" w:firstLineChars="0" w:firstLine="0"/>
-        <w:rPr>
-          <w:rFonts w:hint="eastAsia"/>
-        </w:rPr>
       </w:pPr>
       <w:r>
         <w:rPr>
@@ -2643,9 +1971,6 @@
       <w:pPr>
         <w:pStyle w:val="a3"/>
         <w:ind w:left="360" w:firstLineChars="0" w:firstLine="0"/>
-        <w:rPr>
-          <w:rFonts w:hint="eastAsia"/>
-        </w:rPr>
       </w:pPr>
       <w:r>
         <w:rPr>
@@ -2670,23 +1995,12 @@
       <w:pPr>
         <w:pStyle w:val="a3"/>
         <w:ind w:left="360" w:firstLineChars="0" w:firstLine="0"/>
-        <w:rPr>
-          <w:rFonts w:hint="eastAsia"/>
-        </w:rPr>
-      </w:pPr>
-      <w:proofErr w:type="spellStart"/>
-      <w:r>
-        <w:rPr>
-          <w:rFonts w:hint="eastAsia"/>
-        </w:rPr>
-        <w:t>uid</w:t>
-      </w:r>
-      <w:proofErr w:type="spellEnd"/>
-      <w:r>
-        <w:rPr>
-          <w:rFonts w:hint="eastAsia"/>
-        </w:rPr>
-        <w:t xml:space="preserve">  </w:t>
+      </w:pPr>
+      <w:r>
+        <w:rPr>
+          <w:rFonts w:hint="eastAsia"/>
+        </w:rPr>
+        <w:t xml:space="preserve">uid  </w:t>
       </w:r>
       <w:r>
         <w:rPr>
@@ -2705,9 +2019,6 @@
       <w:pPr>
         <w:pStyle w:val="a3"/>
         <w:ind w:left="360" w:firstLineChars="0" w:firstLine="0"/>
-        <w:rPr>
-          <w:rFonts w:hint="eastAsia"/>
-        </w:rPr>
       </w:pPr>
       <w:r>
         <w:rPr>
@@ -2750,9 +2061,6 @@
       <w:pPr>
         <w:pStyle w:val="a3"/>
         <w:ind w:left="360" w:firstLineChars="0" w:firstLine="0"/>
-        <w:rPr>
-          <w:rFonts w:hint="eastAsia"/>
-        </w:rPr>
       </w:pPr>
       <w:r>
         <w:rPr>
@@ -2770,50 +2078,26 @@
         <w:rPr>
           <w:rFonts w:hint="eastAsia"/>
         </w:rPr>
-        <w:t xml:space="preserve">  MD5(</w:t>
-      </w:r>
-      <w:proofErr w:type="spellStart"/>
-      <w:r>
-        <w:rPr>
-          <w:rFonts w:hint="eastAsia"/>
-        </w:rPr>
-        <w:t>uid</w:t>
-      </w:r>
-      <w:proofErr w:type="spellEnd"/>
+        <w:t xml:space="preserve">  MD5(uid+</w:t>
+      </w:r>
+      <w:r>
+        <w:t>”</w:t>
+      </w:r>
+      <w:r>
+        <w:rPr>
+          <w:rFonts w:hint="eastAsia"/>
+        </w:rPr>
+        <w:t>/do/</w:t>
+      </w:r>
+      <w:r>
+        <w:t>"+data.length()+"/"</w:t>
+      </w:r>
       <w:r>
         <w:rPr>
           <w:rFonts w:hint="eastAsia"/>
         </w:rPr>
         <w:t>+</w:t>
       </w:r>
-      <w:proofErr w:type="gramStart"/>
-      <w:r>
-        <w:t>”</w:t>
-      </w:r>
-      <w:proofErr w:type="gramEnd"/>
-      <w:r>
-        <w:rPr>
-          <w:rFonts w:hint="eastAsia"/>
-        </w:rPr>
-        <w:t>/do/</w:t>
-      </w:r>
-      <w:r>
-        <w:t>"+</w:t>
-      </w:r>
-      <w:proofErr w:type="spellStart"/>
-      <w:r>
-        <w:t>data.length</w:t>
-      </w:r>
-      <w:proofErr w:type="spellEnd"/>
-      <w:r>
-        <w:t>()+"/"</w:t>
-      </w:r>
-      <w:r>
-        <w:rPr>
-          <w:rFonts w:hint="eastAsia"/>
-        </w:rPr>
-        <w:t>+</w:t>
-      </w:r>
       <w:r>
         <w:rPr>
           <w:rFonts w:hint="eastAsia"/>
@@ -2831,9 +2115,6 @@
       <w:pPr>
         <w:pStyle w:val="a3"/>
         <w:ind w:left="360" w:firstLineChars="0" w:firstLine="0"/>
-        <w:rPr>
-          <w:rFonts w:hint="eastAsia"/>
-        </w:rPr>
       </w:pPr>
       <w:r>
         <w:rPr>
@@ -2846,9 +2127,6 @@
       <w:pPr>
         <w:pStyle w:val="a3"/>
         <w:ind w:left="360" w:firstLineChars="0" w:firstLine="0"/>
-        <w:rPr>
-          <w:rFonts w:hint="eastAsia"/>
-        </w:rPr>
       </w:pPr>
       <w:r>
         <w:rPr>
@@ -2866,21 +2144,7 @@
         <w:rPr>
           <w:rFonts w:hint="eastAsia"/>
         </w:rPr>
-        <w:t>{</w:t>
-      </w:r>
-      <w:proofErr w:type="spellStart"/>
-      <w:r>
-        <w:rPr>
-          <w:rFonts w:hint="eastAsia"/>
-        </w:rPr>
-        <w:t>fh</w:t>
-      </w:r>
-      <w:proofErr w:type="spellEnd"/>
-      <w:r>
-        <w:rPr>
-          <w:rFonts w:hint="eastAsia"/>
-        </w:rPr>
-        <w:t>:[</w:t>
+        <w:t>{fh:[</w:t>
       </w:r>
       <w:r>
         <w:rPr>
@@ -2888,14 +2152,12 @@
         </w:rPr>
         <w:t>订单用户资料信息</w:t>
       </w:r>
-      <w:proofErr w:type="spellStart"/>
       <w:r>
         <w:rPr>
           <w:rFonts w:hint="eastAsia"/>
         </w:rPr>
         <w:t>Orderinfo</w:t>
       </w:r>
-      <w:proofErr w:type="spellEnd"/>
       <w:r>
         <w:rPr>
           <w:rFonts w:hint="eastAsia"/>
@@ -2925,53 +2187,38 @@
       <w:pPr>
         <w:pStyle w:val="a3"/>
         <w:ind w:left="360" w:firstLineChars="0" w:firstLine="0"/>
-        <w:rPr>
-          <w:rFonts w:hint="eastAsia"/>
-        </w:rPr>
-      </w:pPr>
-    </w:p>
-    <w:p>
-      <w:pPr>
-        <w:pStyle w:val="a3"/>
-        <w:ind w:left="360" w:firstLineChars="0" w:firstLine="0"/>
-        <w:rPr>
-          <w:rFonts w:hint="eastAsia"/>
-        </w:rPr>
-      </w:pPr>
-      <w:proofErr w:type="spellStart"/>
+      </w:pPr>
+    </w:p>
+    <w:p>
+      <w:pPr>
+        <w:pStyle w:val="a3"/>
+        <w:ind w:left="360" w:firstLineChars="0" w:firstLine="0"/>
+        <w:outlineLvl w:val="0"/>
+      </w:pPr>
       <w:r>
         <w:rPr>
           <w:rFonts w:hint="eastAsia"/>
         </w:rPr>
         <w:t>Orderinfo</w:t>
       </w:r>
-      <w:proofErr w:type="spellEnd"/>
-    </w:p>
-    <w:p>
-      <w:pPr>
-        <w:pStyle w:val="a3"/>
-        <w:ind w:left="360" w:firstLineChars="0" w:firstLine="0"/>
-        <w:rPr>
-          <w:rFonts w:hint="eastAsia"/>
-        </w:rPr>
-      </w:pPr>
-    </w:p>
-    <w:p>
-      <w:pPr>
-        <w:pStyle w:val="a3"/>
-        <w:ind w:left="360" w:firstLineChars="0" w:firstLine="0"/>
-        <w:rPr>
-          <w:rFonts w:hint="eastAsia"/>
-        </w:rPr>
-      </w:pPr>
-    </w:p>
-    <w:p>
-      <w:pPr>
-        <w:pStyle w:val="a3"/>
-        <w:ind w:left="360" w:firstLineChars="0" w:firstLine="0"/>
-        <w:rPr>
-          <w:rFonts w:hint="eastAsia"/>
-        </w:rPr>
+    </w:p>
+    <w:p>
+      <w:pPr>
+        <w:pStyle w:val="a3"/>
+        <w:ind w:left="360" w:firstLineChars="0" w:firstLine="0"/>
+      </w:pPr>
+    </w:p>
+    <w:p>
+      <w:pPr>
+        <w:pStyle w:val="a3"/>
+        <w:ind w:left="360" w:firstLineChars="0" w:firstLine="0"/>
+      </w:pPr>
+    </w:p>
+    <w:p>
+      <w:pPr>
+        <w:pStyle w:val="a3"/>
+        <w:ind w:left="360" w:firstLineChars="0" w:firstLine="0"/>
+        <w:outlineLvl w:val="0"/>
       </w:pPr>
       <w:r>
         <w:rPr>
@@ -2985,22 +2232,14 @@
         <w:pStyle w:val="a3"/>
         <w:ind w:left="360"/>
       </w:pPr>
-      <w:proofErr w:type="gramStart"/>
-      <w:r>
-        <w:t>private</w:t>
-      </w:r>
-      <w:proofErr w:type="gramEnd"/>
-      <w:r>
-        <w:t xml:space="preserve"> String id;</w:t>
+      <w:r>
+        <w:t>private String id;</w:t>
       </w:r>
     </w:p>
     <w:p>
       <w:pPr>
         <w:pStyle w:val="a3"/>
         <w:ind w:left="360"/>
-        <w:rPr>
-          <w:rFonts w:hint="eastAsia"/>
-        </w:rPr>
       </w:pPr>
       <w:r>
         <w:rPr>
@@ -3023,44 +2262,20 @@
       </w:pPr>
       <w:r>
         <w:tab/>
-      </w:r>
-      <w:proofErr w:type="gramStart"/>
-      <w:r>
-        <w:t>private</w:t>
-      </w:r>
-      <w:proofErr w:type="gramEnd"/>
-      <w:r>
-        <w:t xml:space="preserve"> String image;</w:t>
+        <w:t>private String image;</w:t>
       </w:r>
     </w:p>
     <w:p>
       <w:pPr>
         <w:pStyle w:val="a3"/>
         <w:ind w:left="360"/>
-        <w:rPr>
-          <w:rFonts w:hint="eastAsia"/>
-        </w:rPr>
       </w:pPr>
       <w:r>
         <w:rPr>
           <w:rFonts w:hint="eastAsia"/>
         </w:rPr>
         <w:tab/>
-        <w:t xml:space="preserve">private </w:t>
-      </w:r>
-      <w:proofErr w:type="spellStart"/>
-      <w:r>
-        <w:rPr>
-          <w:rFonts w:hint="eastAsia"/>
-        </w:rPr>
-        <w:t>int</w:t>
-      </w:r>
-      <w:proofErr w:type="spellEnd"/>
-      <w:r>
-        <w:rPr>
-          <w:rFonts w:hint="eastAsia"/>
-        </w:rPr>
-        <w:t xml:space="preserve"> count;//</w:t>
+        <w:t>private int count;//</w:t>
       </w:r>
       <w:r>
         <w:rPr>
@@ -3076,52 +2291,20 @@
       </w:pPr>
       <w:r>
         <w:tab/>
-      </w:r>
-      <w:proofErr w:type="gramStart"/>
-      <w:r>
-        <w:t>private</w:t>
-      </w:r>
-      <w:proofErr w:type="gramEnd"/>
-      <w:r>
-        <w:t xml:space="preserve"> </w:t>
-      </w:r>
-      <w:proofErr w:type="spellStart"/>
-      <w:r>
-        <w:t>int</w:t>
-      </w:r>
-      <w:proofErr w:type="spellEnd"/>
-      <w:r>
-        <w:t xml:space="preserve"> state;</w:t>
+        <w:t>private int state;</w:t>
       </w:r>
     </w:p>
     <w:p>
       <w:pPr>
         <w:pStyle w:val="a3"/>
         <w:ind w:left="360"/>
-        <w:rPr>
-          <w:rFonts w:hint="eastAsia"/>
-        </w:rPr>
       </w:pPr>
       <w:r>
         <w:rPr>
           <w:rFonts w:hint="eastAsia"/>
         </w:rPr>
         <w:tab/>
-        <w:t xml:space="preserve">private </w:t>
-      </w:r>
-      <w:proofErr w:type="spellStart"/>
-      <w:r>
-        <w:rPr>
-          <w:rFonts w:hint="eastAsia"/>
-        </w:rPr>
-        <w:t>int</w:t>
-      </w:r>
-      <w:proofErr w:type="spellEnd"/>
-      <w:r>
-        <w:rPr>
-          <w:rFonts w:hint="eastAsia"/>
-        </w:rPr>
-        <w:t xml:space="preserve"> dates;//</w:t>
+        <w:t>private int dates;//</w:t>
       </w:r>
       <w:r>
         <w:rPr>
@@ -3137,14 +2320,7 @@
       </w:pPr>
       <w:r>
         <w:tab/>
-      </w:r>
-      <w:proofErr w:type="gramStart"/>
-      <w:r>
-        <w:t>private</w:t>
-      </w:r>
-      <w:proofErr w:type="gramEnd"/>
-      <w:r>
-        <w:t xml:space="preserve"> String color;</w:t>
+        <w:t>private String color;</w:t>
       </w:r>
     </w:p>
     <w:p>
@@ -3154,23 +2330,13 @@
       </w:pPr>
       <w:r>
         <w:tab/>
-      </w:r>
-      <w:proofErr w:type="gramStart"/>
-      <w:r>
-        <w:t>private</w:t>
-      </w:r>
-      <w:proofErr w:type="gramEnd"/>
-      <w:r>
-        <w:t xml:space="preserve"> String size;</w:t>
+        <w:t>private String size;</w:t>
       </w:r>
     </w:p>
     <w:p>
       <w:pPr>
         <w:pStyle w:val="a3"/>
         <w:ind w:left="360"/>
-        <w:rPr>
-          <w:rFonts w:hint="eastAsia"/>
-        </w:rPr>
       </w:pPr>
       <w:r>
         <w:rPr>
@@ -3190,62 +2356,25 @@
       <w:pPr>
         <w:pStyle w:val="a3"/>
         <w:ind w:left="360" w:firstLineChars="0" w:firstLine="0"/>
-        <w:rPr>
-          <w:rFonts w:hint="eastAsia"/>
-        </w:rPr>
       </w:pPr>
       <w:r>
         <w:tab/>
-      </w:r>
-      <w:proofErr w:type="gramStart"/>
-      <w:r>
-        <w:t>private</w:t>
-      </w:r>
-      <w:proofErr w:type="gramEnd"/>
-      <w:r>
-        <w:t xml:space="preserve"> </w:t>
-      </w:r>
-      <w:proofErr w:type="spellStart"/>
-      <w:r>
-        <w:t>int</w:t>
-      </w:r>
-      <w:proofErr w:type="spellEnd"/>
-      <w:r>
-        <w:t xml:space="preserve"> </w:t>
-      </w:r>
-      <w:proofErr w:type="spellStart"/>
-      <w:r>
-        <w:t>createtime</w:t>
-      </w:r>
-      <w:proofErr w:type="spellEnd"/>
-      <w:r>
-        <w:t>;</w:t>
-      </w:r>
-    </w:p>
-    <w:p>
-      <w:pPr>
-        <w:pStyle w:val="a3"/>
-        <w:ind w:left="360" w:firstLineChars="0" w:firstLine="0"/>
-        <w:rPr>
-          <w:rFonts w:hint="eastAsia"/>
-        </w:rPr>
-      </w:pPr>
-    </w:p>
-    <w:p>
-      <w:pPr>
-        <w:pStyle w:val="a3"/>
-        <w:ind w:left="360" w:firstLineChars="0" w:firstLine="0"/>
-        <w:rPr>
-          <w:rFonts w:hint="eastAsia"/>
-        </w:rPr>
-      </w:pPr>
-    </w:p>
-    <w:p>
-      <w:pPr>
-        <w:rPr>
-          <w:rFonts w:hint="eastAsia"/>
-        </w:rPr>
-      </w:pPr>
+        <w:t>private int createtime;</w:t>
+      </w:r>
+    </w:p>
+    <w:p>
+      <w:pPr>
+        <w:pStyle w:val="a3"/>
+        <w:ind w:left="360" w:firstLineChars="0" w:firstLine="0"/>
+      </w:pPr>
+    </w:p>
+    <w:p>
+      <w:pPr>
+        <w:pStyle w:val="a3"/>
+        <w:ind w:left="360" w:firstLineChars="0" w:firstLine="0"/>
+      </w:pPr>
+    </w:p>
+    <w:p>
       <w:r>
         <w:rPr>
           <w:rFonts w:hint="eastAsia"/>
@@ -3261,9 +2390,6 @@
           <w:numId w:val="2"/>
         </w:numPr>
         <w:ind w:firstLineChars="0"/>
-        <w:rPr>
-          <w:rFonts w:hint="eastAsia"/>
-        </w:rPr>
       </w:pPr>
       <w:r>
         <w:rPr>
@@ -3329,7 +2455,14 @@
         <w:rPr>
           <w:rFonts w:hint="eastAsia"/>
         </w:rPr>
-        <w:t>尺码自动分组排列</w:t>
+        <w:t>尺码自动</w:t>
+      </w:r>
+      <w:r>
+        <w:rPr>
+          <w:rFonts w:hint="eastAsia"/>
+        </w:rPr>
+        <w:lastRenderedPageBreak/>
+        <w:t>分组排列</w:t>
       </w:r>
     </w:p>
     <w:p>
@@ -3340,15 +2473,11 @@
           <w:numId w:val="2"/>
         </w:numPr>
         <w:ind w:firstLineChars="0"/>
-        <w:rPr>
-          <w:rFonts w:hint="eastAsia"/>
-        </w:rPr>
-      </w:pPr>
-      <w:r>
-        <w:rPr>
-          <w:rFonts w:hint="eastAsia"/>
-        </w:rPr>
-        <w:lastRenderedPageBreak/>
+      </w:pPr>
+      <w:r>
+        <w:rPr>
+          <w:rFonts w:hint="eastAsia"/>
+        </w:rPr>
         <w:t>（统货中心）</w:t>
       </w:r>
       <w:r>
@@ -3363,8 +2492,6 @@
         </w:rPr>
         <w:t>，在客户列表中可以打电话给用户</w:t>
       </w:r>
-      <w:bookmarkStart w:id="0" w:name="_GoBack"/>
-      <w:bookmarkEnd w:id="0"/>
     </w:p>
     <w:sectPr>
       <w:pgSz w:w="11906" w:h="16838"/>
@@ -3377,7 +2504,7 @@
 </file>
 
 <file path=word/numbering.xml><?xml version="1.0" encoding="utf-8"?>
-<w:numbering xmlns:wpc="http://schemas.microsoft.com/office/word/2010/wordprocessingCanvas" xmlns:mc="http://schemas.openxmlformats.org/markup-compatibility/2006" xmlns:o="urn:schemas-microsoft-com:office:office" xmlns:r="http://schemas.openxmlformats.org/officeDocument/2006/relationships" xmlns:m="http://schemas.openxmlformats.org/officeDocument/2006/math" xmlns:v="urn:schemas-microsoft-com:vml" xmlns:wp14="http://schemas.microsoft.com/office/word/2010/wordprocessingDrawing" xmlns:wp="http://schemas.openxmlformats.org/drawingml/2006/wordprocessingDrawing" xmlns:w10="urn:schemas-microsoft-com:office:word" xmlns:w="http://schemas.openxmlformats.org/wordprocessingml/2006/main" xmlns:w14="http://schemas.microsoft.com/office/word/2010/wordml" xmlns:wpg="http://schemas.microsoft.com/office/word/2010/wordprocessingGroup" xmlns:wpi="http://schemas.microsoft.com/office/word/2010/wordprocessingInk" xmlns:wne="http://schemas.microsoft.com/office/word/2006/wordml" xmlns:wps="http://schemas.microsoft.com/office/word/2010/wordprocessingShape" mc:Ignorable="w14 wp14">
+<w:numbering xmlns:wpc="http://schemas.microsoft.com/office/word/2010/wordprocessingCanvas" xmlns:mo="http://schemas.microsoft.com/office/mac/office/2008/main" xmlns:mc="http://schemas.openxmlformats.org/markup-compatibility/2006" xmlns:mv="urn:schemas-microsoft-com:mac:vml" xmlns:o="urn:schemas-microsoft-com:office:office" xmlns:r="http://schemas.openxmlformats.org/officeDocument/2006/relationships" xmlns:m="http://schemas.openxmlformats.org/officeDocument/2006/math" xmlns:v="urn:schemas-microsoft-com:vml" xmlns:wp14="http://schemas.microsoft.com/office/word/2010/wordprocessingDrawing" xmlns:wp="http://schemas.openxmlformats.org/drawingml/2006/wordprocessingDrawing" xmlns:w10="urn:schemas-microsoft-com:office:word" xmlns:w="http://schemas.openxmlformats.org/wordprocessingml/2006/main" xmlns:w14="http://schemas.microsoft.com/office/word/2010/wordml" xmlns:wpg="http://schemas.microsoft.com/office/word/2010/wordprocessingGroup" xmlns:wpi="http://schemas.microsoft.com/office/word/2010/wordprocessingInk" xmlns:wne="http://schemas.microsoft.com/office/word/2006/wordml" xmlns:wps="http://schemas.microsoft.com/office/word/2010/wordprocessingShape" mc:Ignorable="w14 wp14">
   <w:abstractNum w:abstractNumId="0">
     <w:nsid w:val="1FC16BFE"/>
     <w:multiLevelType w:val="hybridMultilevel"/>
@@ -3579,7 +2706,7 @@
     </w:rPrDefault>
     <w:pPrDefault/>
   </w:docDefaults>
-  <w:latentStyles w:defLockedState="0" w:defUIPriority="99" w:defSemiHidden="1" w:defUnhideWhenUsed="1" w:defQFormat="0" w:count="267">
+  <w:latentStyles w:defLockedState="0" w:defUIPriority="99" w:defSemiHidden="1" w:defUnhideWhenUsed="1" w:defQFormat="0" w:count="276">
     <w:lsdException w:name="Normal" w:semiHidden="0" w:uiPriority="0" w:unhideWhenUsed="0" w:qFormat="1"/>
     <w:lsdException w:name="heading 1" w:semiHidden="0" w:uiPriority="9" w:unhideWhenUsed="0" w:qFormat="1"/>
     <w:lsdException w:name="heading 2" w:uiPriority="9" w:qFormat="1"/>
@@ -3775,11 +2902,38 @@
       <w:u w:val="single"/>
     </w:rPr>
   </w:style>
+  <w:style w:type="paragraph" w:styleId="a5">
+    <w:name w:val="Document Map"/>
+    <w:basedOn w:val="a"/>
+    <w:link w:val="a6"/>
+    <w:uiPriority w:val="99"/>
+    <w:semiHidden/>
+    <w:unhideWhenUsed/>
+    <w:rsid w:val="00F022F6"/>
+    <w:rPr>
+      <w:rFonts w:ascii="Heiti SC Light" w:eastAsia="Heiti SC Light"/>
+      <w:sz w:val="24"/>
+      <w:szCs w:val="24"/>
+    </w:rPr>
+  </w:style>
+  <w:style w:type="character" w:customStyle="1" w:styleId="a6">
+    <w:name w:val="文档结构图 字符"/>
+    <w:basedOn w:val="a0"/>
+    <w:link w:val="a5"/>
+    <w:uiPriority w:val="99"/>
+    <w:semiHidden/>
+    <w:rsid w:val="00F022F6"/>
+    <w:rPr>
+      <w:rFonts w:ascii="Heiti SC Light" w:eastAsia="Heiti SC Light"/>
+      <w:sz w:val="24"/>
+      <w:szCs w:val="24"/>
+    </w:rPr>
+  </w:style>
 </w:styles>
 </file>
 
 <file path=word/stylesWithEffects.xml><?xml version="1.0" encoding="utf-8"?>
-<w:styles xmlns:wpc="http://schemas.microsoft.com/office/word/2010/wordprocessingCanvas" xmlns:mc="http://schemas.openxmlformats.org/markup-compatibility/2006" xmlns:o="urn:schemas-microsoft-com:office:office" xmlns:r="http://schemas.openxmlformats.org/officeDocument/2006/relationships" xmlns:m="http://schemas.openxmlformats.org/officeDocument/2006/math" xmlns:v="urn:schemas-microsoft-com:vml" xmlns:wp14="http://schemas.microsoft.com/office/word/2010/wordprocessingDrawing" xmlns:wp="http://schemas.openxmlformats.org/drawingml/2006/wordprocessingDrawing" xmlns:w10="urn:schemas-microsoft-com:office:word" xmlns:w="http://schemas.openxmlformats.org/wordprocessingml/2006/main" xmlns:w14="http://schemas.microsoft.com/office/word/2010/wordml" xmlns:wpg="http://schemas.microsoft.com/office/word/2010/wordprocessingGroup" xmlns:wpi="http://schemas.microsoft.com/office/word/2010/wordprocessingInk" xmlns:wne="http://schemas.microsoft.com/office/word/2006/wordml" xmlns:wps="http://schemas.microsoft.com/office/word/2010/wordprocessingShape" mc:Ignorable="w14 wp14">
+<w:styles xmlns:wpc="http://schemas.microsoft.com/office/word/2010/wordprocessingCanvas" xmlns:mo="http://schemas.microsoft.com/office/mac/office/2008/main" xmlns:mc="http://schemas.openxmlformats.org/markup-compatibility/2006" xmlns:mv="urn:schemas-microsoft-com:mac:vml" xmlns:o="urn:schemas-microsoft-com:office:office" xmlns:r="http://schemas.openxmlformats.org/officeDocument/2006/relationships" xmlns:m="http://schemas.openxmlformats.org/officeDocument/2006/math" xmlns:v="urn:schemas-microsoft-com:vml" xmlns:wp14="http://schemas.microsoft.com/office/word/2010/wordprocessingDrawing" xmlns:wp="http://schemas.openxmlformats.org/drawingml/2006/wordprocessingDrawing" xmlns:w10="urn:schemas-microsoft-com:office:word" xmlns:w="http://schemas.openxmlformats.org/wordprocessingml/2006/main" xmlns:w14="http://schemas.microsoft.com/office/word/2010/wordml" xmlns:wpg="http://schemas.microsoft.com/office/word/2010/wordprocessingGroup" xmlns:wpi="http://schemas.microsoft.com/office/word/2010/wordprocessingInk" xmlns:wne="http://schemas.microsoft.com/office/word/2006/wordml" xmlns:wps="http://schemas.microsoft.com/office/word/2010/wordprocessingShape" mc:Ignorable="w14 wp14">
   <w:docDefaults>
     <w:rPrDefault>
       <w:rPr>
@@ -3792,7 +2946,7 @@
     </w:rPrDefault>
     <w:pPrDefault/>
   </w:docDefaults>
-  <w:latentStyles w:defLockedState="0" w:defUIPriority="99" w:defSemiHidden="1" w:defUnhideWhenUsed="1" w:defQFormat="0" w:count="267">
+  <w:latentStyles w:defLockedState="0" w:defUIPriority="99" w:defSemiHidden="1" w:defUnhideWhenUsed="1" w:defQFormat="0" w:count="276">
     <w:lsdException w:name="Normal" w:semiHidden="0" w:uiPriority="0" w:unhideWhenUsed="0" w:qFormat="1"/>
     <w:lsdException w:name="heading 1" w:semiHidden="0" w:uiPriority="9" w:unhideWhenUsed="0" w:qFormat="1"/>
     <w:lsdException w:name="heading 2" w:uiPriority="9" w:qFormat="1"/>

</xml_diff>

<commit_message>
1, Popup menu for shop selection in upload. 2, Adjust delivery UI displaying Products. 3, Add call.
</commit_message>
<xml_diff>
--- a/Documents/接口说明文档.docx
+++ b/Documents/接口说明文档.docx
@@ -46,7 +46,23 @@
         <w:t xml:space="preserve"> = </w:t>
       </w:r>
       <w:r>
-        <w:t>UUIJ98239JS89UJWQ3XM9I%&amp;*ui ncd^</w:t>
+        <w:t>UUIJ98239JS89UJWQ3XM9I%&amp;*</w:t>
+      </w:r>
+      <w:proofErr w:type="spellStart"/>
+      <w:r>
+        <w:t>ui</w:t>
+      </w:r>
+      <w:proofErr w:type="spellEnd"/>
+      <w:r>
+        <w:t xml:space="preserve"> </w:t>
+      </w:r>
+      <w:proofErr w:type="spellStart"/>
+      <w:r>
+        <w:t>ncd</w:t>
+      </w:r>
+      <w:proofErr w:type="spellEnd"/>
+      <w:r>
+        <w:t>^</w:t>
       </w:r>
     </w:p>
     <w:p/>
@@ -84,9 +100,6 @@
       <w:pPr>
         <w:pStyle w:val="a3"/>
         <w:ind w:left="360" w:firstLineChars="0" w:firstLine="0"/>
-        <w:rPr>
-          <w:rFonts w:hint="eastAsia"/>
-        </w:rPr>
       </w:pPr>
       <w:r>
         <w:rPr>
@@ -100,20 +113,33 @@
         <w:pStyle w:val="a3"/>
         <w:ind w:left="360" w:firstLineChars="0" w:firstLine="0"/>
       </w:pPr>
-      <w:r>
-        <w:t>mod: login</w:t>
-      </w:r>
-    </w:p>
-    <w:p>
-      <w:pPr>
-        <w:pStyle w:val="a3"/>
-        <w:ind w:left="360" w:firstLineChars="0" w:firstLine="0"/>
-      </w:pPr>
-      <w:r>
-        <w:rPr>
-          <w:rFonts w:hint="eastAsia"/>
-        </w:rPr>
-        <w:t xml:space="preserve">userinfo.loginname </w:t>
+      <w:proofErr w:type="gramStart"/>
+      <w:r>
+        <w:t>mod</w:t>
+      </w:r>
+      <w:proofErr w:type="gramEnd"/>
+      <w:r>
+        <w:t>: login</w:t>
+      </w:r>
+    </w:p>
+    <w:p>
+      <w:pPr>
+        <w:pStyle w:val="a3"/>
+        <w:ind w:left="360" w:firstLineChars="0" w:firstLine="0"/>
+      </w:pPr>
+      <w:proofErr w:type="spellStart"/>
+      <w:r>
+        <w:rPr>
+          <w:rFonts w:hint="eastAsia"/>
+        </w:rPr>
+        <w:t>userinfo.loginname</w:t>
+      </w:r>
+      <w:proofErr w:type="spellEnd"/>
+      <w:r>
+        <w:rPr>
+          <w:rFonts w:hint="eastAsia"/>
+        </w:rPr>
+        <w:t xml:space="preserve"> </w:t>
       </w:r>
       <w:r>
         <w:rPr>
@@ -127,11 +153,19 @@
         <w:pStyle w:val="a3"/>
         <w:ind w:left="360" w:firstLineChars="0" w:firstLine="0"/>
       </w:pPr>
-      <w:r>
-        <w:rPr>
-          <w:rFonts w:hint="eastAsia"/>
-        </w:rPr>
-        <w:t xml:space="preserve">userinfo.password  </w:t>
+      <w:proofErr w:type="spellStart"/>
+      <w:r>
+        <w:rPr>
+          <w:rFonts w:hint="eastAsia"/>
+        </w:rPr>
+        <w:t>userinfo.password</w:t>
+      </w:r>
+      <w:proofErr w:type="spellEnd"/>
+      <w:r>
+        <w:rPr>
+          <w:rFonts w:hint="eastAsia"/>
+        </w:rPr>
+        <w:t xml:space="preserve">  </w:t>
       </w:r>
       <w:r>
         <w:rPr>
@@ -247,31 +281,39 @@
         </w:rPr>
         <w:t>固定值</w:t>
       </w:r>
+      <w:proofErr w:type="spellStart"/>
       <w:r>
         <w:rPr>
           <w:rFonts w:hint="eastAsia"/>
         </w:rPr>
         <w:t>t</w:t>
       </w:r>
-      <w:bookmarkStart w:id="0" w:name="_GoBack"/>
-      <w:bookmarkEnd w:id="0"/>
       <w:r>
         <w:rPr>
           <w:rFonts w:hint="eastAsia"/>
         </w:rPr>
         <w:t>user</w:t>
       </w:r>
-    </w:p>
-    <w:p>
-      <w:pPr>
-        <w:pStyle w:val="a3"/>
-        <w:ind w:left="360" w:firstLineChars="0" w:firstLine="0"/>
-      </w:pPr>
-      <w:r>
-        <w:rPr>
-          <w:rFonts w:hint="eastAsia"/>
-        </w:rPr>
-        <w:t xml:space="preserve">uid </w:t>
+      <w:proofErr w:type="spellEnd"/>
+    </w:p>
+    <w:p>
+      <w:pPr>
+        <w:pStyle w:val="a3"/>
+        <w:ind w:left="360" w:firstLineChars="0" w:firstLine="0"/>
+      </w:pPr>
+      <w:proofErr w:type="spellStart"/>
+      <w:r>
+        <w:rPr>
+          <w:rFonts w:hint="eastAsia"/>
+        </w:rPr>
+        <w:t>uid</w:t>
+      </w:r>
+      <w:proofErr w:type="spellEnd"/>
+      <w:r>
+        <w:rPr>
+          <w:rFonts w:hint="eastAsia"/>
+        </w:rPr>
+        <w:t xml:space="preserve"> </w:t>
       </w:r>
       <w:r>
         <w:rPr>
@@ -307,7 +349,21 @@
         <w:rPr>
           <w:rFonts w:hint="eastAsia"/>
         </w:rPr>
-        <w:t xml:space="preserve">  MD5(uid+</w:t>
+        <w:t xml:space="preserve">  MD5(</w:t>
+      </w:r>
+      <w:proofErr w:type="spellStart"/>
+      <w:r>
+        <w:rPr>
+          <w:rFonts w:hint="eastAsia"/>
+        </w:rPr>
+        <w:t>uid</w:t>
+      </w:r>
+      <w:proofErr w:type="spellEnd"/>
+      <w:r>
+        <w:rPr>
+          <w:rFonts w:hint="eastAsia"/>
+        </w:rPr>
+        <w:t>+</w:t>
       </w:r>
       <w:r>
         <w:t>”</w:t>
@@ -483,11 +539,19 @@
         <w:pStyle w:val="a3"/>
         <w:ind w:left="360" w:firstLineChars="0" w:firstLine="0"/>
       </w:pPr>
-      <w:r>
-        <w:rPr>
-          <w:rFonts w:hint="eastAsia"/>
-        </w:rPr>
-        <w:t xml:space="preserve">uid  </w:t>
+      <w:proofErr w:type="spellStart"/>
+      <w:r>
+        <w:rPr>
+          <w:rFonts w:hint="eastAsia"/>
+        </w:rPr>
+        <w:t>uid</w:t>
+      </w:r>
+      <w:proofErr w:type="spellEnd"/>
+      <w:r>
+        <w:rPr>
+          <w:rFonts w:hint="eastAsia"/>
+        </w:rPr>
+        <w:t xml:space="preserve">  </w:t>
       </w:r>
       <w:r>
         <w:rPr>
@@ -507,11 +571,19 @@
         <w:pStyle w:val="a3"/>
         <w:ind w:left="360" w:firstLineChars="0" w:firstLine="0"/>
       </w:pPr>
-      <w:r>
-        <w:rPr>
-          <w:rFonts w:hint="eastAsia"/>
-        </w:rPr>
-        <w:t xml:space="preserve">tid  </w:t>
+      <w:proofErr w:type="spellStart"/>
+      <w:r>
+        <w:rPr>
+          <w:rFonts w:hint="eastAsia"/>
+        </w:rPr>
+        <w:t>tid</w:t>
+      </w:r>
+      <w:proofErr w:type="spellEnd"/>
+      <w:r>
+        <w:rPr>
+          <w:rFonts w:hint="eastAsia"/>
+        </w:rPr>
+        <w:t xml:space="preserve">  </w:t>
       </w:r>
       <w:r>
         <w:rPr>
@@ -531,11 +603,19 @@
         <w:pStyle w:val="a3"/>
         <w:ind w:left="360" w:firstLineChars="0" w:firstLine="0"/>
       </w:pPr>
-      <w:r>
-        <w:rPr>
-          <w:rFonts w:hint="eastAsia"/>
-        </w:rPr>
-        <w:t xml:space="preserve">num_iid  </w:t>
+      <w:proofErr w:type="spellStart"/>
+      <w:r>
+        <w:rPr>
+          <w:rFonts w:hint="eastAsia"/>
+        </w:rPr>
+        <w:t>num_iid</w:t>
+      </w:r>
+      <w:proofErr w:type="spellEnd"/>
+      <w:r>
+        <w:rPr>
+          <w:rFonts w:hint="eastAsia"/>
+        </w:rPr>
+        <w:t xml:space="preserve">  </w:t>
       </w:r>
       <w:r>
         <w:rPr>
@@ -585,11 +665,19 @@
         <w:pStyle w:val="a3"/>
         <w:ind w:left="360" w:firstLineChars="0" w:firstLine="0"/>
       </w:pPr>
-      <w:r>
-        <w:rPr>
-          <w:rFonts w:hint="eastAsia"/>
-        </w:rPr>
-        <w:t xml:space="preserve">outid </w:t>
+      <w:proofErr w:type="spellStart"/>
+      <w:r>
+        <w:rPr>
+          <w:rFonts w:hint="eastAsia"/>
+        </w:rPr>
+        <w:t>outid</w:t>
+      </w:r>
+      <w:proofErr w:type="spellEnd"/>
+      <w:r>
+        <w:rPr>
+          <w:rFonts w:hint="eastAsia"/>
+        </w:rPr>
+        <w:t xml:space="preserve"> </w:t>
       </w:r>
       <w:r>
         <w:rPr>
@@ -714,7 +802,7 @@
           <w:rPr>
             <w:rStyle w:val="a4"/>
           </w:rPr>
-          <w:t>http://www.59pi.com/?</w:t>
+          <w:t>http://www.59pi.com/?m=GetsN&amp;</w:t>
         </w:r>
         <w:r>
           <w:rPr>
@@ -742,11 +830,19 @@
         <w:pStyle w:val="a3"/>
         <w:ind w:left="360" w:firstLineChars="0" w:firstLine="0"/>
       </w:pPr>
-      <w:r>
-        <w:rPr>
-          <w:rFonts w:hint="eastAsia"/>
-        </w:rPr>
-        <w:t xml:space="preserve">num_iid  </w:t>
+      <w:proofErr w:type="spellStart"/>
+      <w:r>
+        <w:rPr>
+          <w:rFonts w:hint="eastAsia"/>
+        </w:rPr>
+        <w:t>num_iid</w:t>
+      </w:r>
+      <w:proofErr w:type="spellEnd"/>
+      <w:r>
+        <w:rPr>
+          <w:rFonts w:hint="eastAsia"/>
+        </w:rPr>
+        <w:t xml:space="preserve">  </w:t>
       </w:r>
       <w:r>
         <w:rPr>
@@ -862,11 +958,19 @@
         <w:pStyle w:val="a3"/>
         <w:ind w:left="360" w:firstLineChars="0" w:firstLine="0"/>
       </w:pPr>
-      <w:r>
-        <w:rPr>
-          <w:rFonts w:hint="eastAsia"/>
-        </w:rPr>
-        <w:t xml:space="preserve">uid  </w:t>
+      <w:proofErr w:type="spellStart"/>
+      <w:r>
+        <w:rPr>
+          <w:rFonts w:hint="eastAsia"/>
+        </w:rPr>
+        <w:t>uid</w:t>
+      </w:r>
+      <w:proofErr w:type="spellEnd"/>
+      <w:r>
+        <w:rPr>
+          <w:rFonts w:hint="eastAsia"/>
+        </w:rPr>
+        <w:t xml:space="preserve">  </w:t>
       </w:r>
       <w:r>
         <w:rPr>
@@ -910,12 +1014,14 @@
         </w:rPr>
         <w:t>数组</w:t>
       </w:r>
+      <w:proofErr w:type="spellStart"/>
       <w:r>
         <w:rPr>
           <w:rFonts w:hint="eastAsia"/>
         </w:rPr>
         <w:t>Orderinfo</w:t>
       </w:r>
+      <w:proofErr w:type="spellEnd"/>
     </w:p>
     <w:p>
       <w:pPr>
@@ -938,7 +1044,21 @@
         <w:rPr>
           <w:rFonts w:hint="eastAsia"/>
         </w:rPr>
-        <w:t xml:space="preserve">  MD5(uid+</w:t>
+        <w:t xml:space="preserve">  MD5(</w:t>
+      </w:r>
+      <w:proofErr w:type="spellStart"/>
+      <w:r>
+        <w:rPr>
+          <w:rFonts w:hint="eastAsia"/>
+        </w:rPr>
+        <w:t>uid</w:t>
+      </w:r>
+      <w:proofErr w:type="spellEnd"/>
+      <w:r>
+        <w:rPr>
+          <w:rFonts w:hint="eastAsia"/>
+        </w:rPr>
+        <w:t>+</w:t>
       </w:r>
       <w:r>
         <w:t>”</w:t>
@@ -950,7 +1070,15 @@
         <w:t>/do/</w:t>
       </w:r>
       <w:r>
-        <w:t>"+data.length()+"/"</w:t>
+        <w:t>"+</w:t>
+      </w:r>
+      <w:proofErr w:type="spellStart"/>
+      <w:r>
+        <w:t>data.length</w:t>
+      </w:r>
+      <w:proofErr w:type="spellEnd"/>
+      <w:r>
+        <w:t>()+"/"</w:t>
       </w:r>
       <w:r>
         <w:rPr>
@@ -1061,12 +1189,14 @@
         <w:ind w:left="360" w:firstLineChars="0" w:firstLine="0"/>
         <w:outlineLvl w:val="0"/>
       </w:pPr>
+      <w:proofErr w:type="spellStart"/>
       <w:r>
         <w:rPr>
           <w:rFonts w:hint="eastAsia"/>
         </w:rPr>
         <w:t>Orderinfo</w:t>
       </w:r>
+      <w:proofErr w:type="spellEnd"/>
       <w:r>
         <w:rPr>
           <w:rFonts w:hint="eastAsia"/>
@@ -1079,8 +1209,21 @@
         <w:pStyle w:val="a3"/>
         <w:ind w:left="360"/>
       </w:pPr>
-      <w:r>
-        <w:t>private int id;</w:t>
+      <w:proofErr w:type="gramStart"/>
+      <w:r>
+        <w:t>private</w:t>
+      </w:r>
+      <w:proofErr w:type="gramEnd"/>
+      <w:r>
+        <w:t xml:space="preserve"> </w:t>
+      </w:r>
+      <w:proofErr w:type="spellStart"/>
+      <w:r>
+        <w:t>int</w:t>
+      </w:r>
+      <w:proofErr w:type="spellEnd"/>
+      <w:r>
+        <w:t xml:space="preserve"> id;</w:t>
       </w:r>
     </w:p>
     <w:p>
@@ -1092,6 +1235,12 @@
         <w:tab/>
         <w:t>private String address;</w:t>
       </w:r>
+      <w:r>
+        <w:rPr>
+          <w:rFonts w:hint="eastAsia"/>
+        </w:rPr>
+        <w:t>详细地址</w:t>
+      </w:r>
     </w:p>
     <w:p>
       <w:pPr>
@@ -1122,7 +1271,15 @@
       </w:pPr>
       <w:r>
         <w:tab/>
-        <w:t>private String sf;</w:t>
+        <w:t xml:space="preserve">private String </w:t>
+      </w:r>
+      <w:proofErr w:type="spellStart"/>
+      <w:r>
+        <w:t>sf</w:t>
+      </w:r>
+      <w:proofErr w:type="spellEnd"/>
+      <w:r>
+        <w:t>;</w:t>
       </w:r>
       <w:r>
         <w:rPr>
@@ -1144,7 +1301,15 @@
       </w:pPr>
       <w:r>
         <w:tab/>
-        <w:t>private String cs;</w:t>
+        <w:t xml:space="preserve">private String </w:t>
+      </w:r>
+      <w:proofErr w:type="spellStart"/>
+      <w:r>
+        <w:t>cs</w:t>
+      </w:r>
+      <w:proofErr w:type="spellEnd"/>
+      <w:r>
+        <w:t>;</w:t>
       </w:r>
       <w:r>
         <w:rPr>
@@ -1190,6 +1355,12 @@
         <w:tab/>
         <w:t>private String color;</w:t>
       </w:r>
+      <w:r>
+        <w:rPr>
+          <w:rFonts w:hint="eastAsia"/>
+        </w:rPr>
+        <w:t>颜色</w:t>
+      </w:r>
     </w:p>
     <w:p>
       <w:pPr>
@@ -1200,6 +1371,12 @@
         <w:tab/>
         <w:t>private String size;</w:t>
       </w:r>
+      <w:r>
+        <w:rPr>
+          <w:rFonts w:hint="eastAsia"/>
+        </w:rPr>
+        <w:t>尺码</w:t>
+      </w:r>
     </w:p>
     <w:p>
       <w:pPr>
@@ -1208,7 +1385,30 @@
       </w:pPr>
       <w:r>
         <w:tab/>
-        <w:t>private int pid;</w:t>
+      </w:r>
+      <w:proofErr w:type="gramStart"/>
+      <w:r>
+        <w:t>private</w:t>
+      </w:r>
+      <w:proofErr w:type="gramEnd"/>
+      <w:r>
+        <w:t xml:space="preserve"> </w:t>
+      </w:r>
+      <w:proofErr w:type="spellStart"/>
+      <w:r>
+        <w:t>int</w:t>
+      </w:r>
+      <w:proofErr w:type="spellEnd"/>
+      <w:r>
+        <w:t xml:space="preserve"> </w:t>
+      </w:r>
+      <w:proofErr w:type="spellStart"/>
+      <w:r>
+        <w:t>pid</w:t>
+      </w:r>
+      <w:proofErr w:type="spellEnd"/>
+      <w:r>
+        <w:t>;</w:t>
       </w:r>
     </w:p>
     <w:p>
@@ -1218,7 +1418,30 @@
       </w:pPr>
       <w:r>
         <w:tab/>
-        <w:t>private int createtime;</w:t>
+      </w:r>
+      <w:proofErr w:type="gramStart"/>
+      <w:r>
+        <w:t>private</w:t>
+      </w:r>
+      <w:proofErr w:type="gramEnd"/>
+      <w:r>
+        <w:t xml:space="preserve"> </w:t>
+      </w:r>
+      <w:proofErr w:type="spellStart"/>
+      <w:r>
+        <w:t>int</w:t>
+      </w:r>
+      <w:proofErr w:type="spellEnd"/>
+      <w:r>
+        <w:t xml:space="preserve"> </w:t>
+      </w:r>
+      <w:proofErr w:type="spellStart"/>
+      <w:r>
+        <w:t>createtime</w:t>
+      </w:r>
+      <w:proofErr w:type="spellEnd"/>
+      <w:r>
+        <w:t>;</w:t>
       </w:r>
     </w:p>
     <w:p>
@@ -1228,7 +1451,15 @@
       </w:pPr>
       <w:r>
         <w:tab/>
-        <w:t>private int state;</w:t>
+        <w:t xml:space="preserve">private </w:t>
+      </w:r>
+      <w:proofErr w:type="spellStart"/>
+      <w:r>
+        <w:t>int</w:t>
+      </w:r>
+      <w:proofErr w:type="spellEnd"/>
+      <w:r>
+        <w:t xml:space="preserve"> state;</w:t>
       </w:r>
       <w:r>
         <w:rPr>
@@ -1250,7 +1481,15 @@
       </w:pPr>
       <w:r>
         <w:tab/>
-        <w:t>private String kno;</w:t>
+        <w:t xml:space="preserve">private String </w:t>
+      </w:r>
+      <w:proofErr w:type="spellStart"/>
+      <w:r>
+        <w:t>kno</w:t>
+      </w:r>
+      <w:proofErr w:type="spellEnd"/>
+      <w:r>
+        <w:t>;</w:t>
       </w:r>
       <w:r>
         <w:rPr>
@@ -1272,7 +1511,21 @@
       </w:pPr>
       <w:r>
         <w:tab/>
-        <w:t>private String tel;</w:t>
+        <w:t xml:space="preserve">private String </w:t>
+      </w:r>
+      <w:proofErr w:type="spellStart"/>
+      <w:r>
+        <w:t>tel</w:t>
+      </w:r>
+      <w:proofErr w:type="spellEnd"/>
+      <w:r>
+        <w:t>;</w:t>
+      </w:r>
+      <w:r>
+        <w:rPr>
+          <w:rFonts w:hint="eastAsia"/>
+        </w:rPr>
+        <w:t>电话</w:t>
       </w:r>
     </w:p>
     <w:p>
@@ -1282,7 +1535,15 @@
       </w:pPr>
       <w:r>
         <w:tab/>
-        <w:t>private String ktype;</w:t>
+        <w:t xml:space="preserve">private String </w:t>
+      </w:r>
+      <w:proofErr w:type="spellStart"/>
+      <w:r>
+        <w:t>ktype</w:t>
+      </w:r>
+      <w:proofErr w:type="spellEnd"/>
+      <w:r>
+        <w:t>;</w:t>
       </w:r>
       <w:r>
         <w:rPr>
@@ -1313,7 +1574,35 @@
           <w:rFonts w:hint="eastAsia"/>
         </w:rPr>
         <w:tab/>
-        <w:t>private int tb;//</w:t>
+        <w:t xml:space="preserve">private </w:t>
+      </w:r>
+      <w:proofErr w:type="spellStart"/>
+      <w:r>
+        <w:rPr>
+          <w:rFonts w:hint="eastAsia"/>
+        </w:rPr>
+        <w:t>int</w:t>
+      </w:r>
+      <w:proofErr w:type="spellEnd"/>
+      <w:r>
+        <w:rPr>
+          <w:rFonts w:hint="eastAsia"/>
+        </w:rPr>
+        <w:t xml:space="preserve"> </w:t>
+      </w:r>
+      <w:proofErr w:type="spellStart"/>
+      <w:r>
+        <w:rPr>
+          <w:rFonts w:hint="eastAsia"/>
+        </w:rPr>
+        <w:t>tb</w:t>
+      </w:r>
+      <w:proofErr w:type="spellEnd"/>
+      <w:r>
+        <w:rPr>
+          <w:rFonts w:hint="eastAsia"/>
+        </w:rPr>
+        <w:t>;//</w:t>
       </w:r>
       <w:r>
         <w:rPr>
@@ -1325,7 +1614,7 @@
         <w:rPr>
           <w:rFonts w:hint="eastAsia"/>
         </w:rPr>
-        <w:t>是否同步</w:t>
+        <w:t>是否已经同步到服务器</w:t>
       </w:r>
     </w:p>
     <w:p>
@@ -1335,7 +1624,15 @@
       </w:pPr>
       <w:r>
         <w:tab/>
-        <w:t>private int did;</w:t>
+        <w:t xml:space="preserve">private </w:t>
+      </w:r>
+      <w:proofErr w:type="spellStart"/>
+      <w:r>
+        <w:t>int</w:t>
+      </w:r>
+      <w:proofErr w:type="spellEnd"/>
+      <w:r>
+        <w:t xml:space="preserve"> did;</w:t>
       </w:r>
       <w:r>
         <w:rPr>
@@ -1689,11 +1986,19 @@
         <w:pStyle w:val="a3"/>
         <w:ind w:left="360" w:firstLineChars="0" w:firstLine="0"/>
       </w:pPr>
-      <w:r>
-        <w:rPr>
-          <w:rFonts w:hint="eastAsia"/>
-        </w:rPr>
-        <w:t xml:space="preserve">num_iid  </w:t>
+      <w:proofErr w:type="spellStart"/>
+      <w:r>
+        <w:rPr>
+          <w:rFonts w:hint="eastAsia"/>
+        </w:rPr>
+        <w:t>num_iid</w:t>
+      </w:r>
+      <w:proofErr w:type="spellEnd"/>
+      <w:r>
+        <w:rPr>
+          <w:rFonts w:hint="eastAsia"/>
+        </w:rPr>
+        <w:t xml:space="preserve">  </w:t>
       </w:r>
       <w:r>
         <w:rPr>
@@ -1808,19 +2113,35 @@
         <w:rPr>
           <w:rFonts w:hint="eastAsia"/>
         </w:rPr>
-        <w:t xml:space="preserve"> doj</w:t>
-      </w:r>
-    </w:p>
-    <w:p>
-      <w:pPr>
-        <w:pStyle w:val="a3"/>
-        <w:ind w:left="360" w:firstLineChars="0" w:firstLine="0"/>
-      </w:pPr>
-      <w:r>
-        <w:rPr>
-          <w:rFonts w:hint="eastAsia"/>
-        </w:rPr>
-        <w:t xml:space="preserve">uid  </w:t>
+        <w:t xml:space="preserve"> </w:t>
+      </w:r>
+      <w:proofErr w:type="spellStart"/>
+      <w:r>
+        <w:rPr>
+          <w:rFonts w:hint="eastAsia"/>
+        </w:rPr>
+        <w:t>doj</w:t>
+      </w:r>
+      <w:proofErr w:type="spellEnd"/>
+    </w:p>
+    <w:p>
+      <w:pPr>
+        <w:pStyle w:val="a3"/>
+        <w:ind w:left="360" w:firstLineChars="0" w:firstLine="0"/>
+      </w:pPr>
+      <w:proofErr w:type="spellStart"/>
+      <w:r>
+        <w:rPr>
+          <w:rFonts w:hint="eastAsia"/>
+        </w:rPr>
+        <w:t>uid</w:t>
+      </w:r>
+      <w:proofErr w:type="spellEnd"/>
+      <w:r>
+        <w:rPr>
+          <w:rFonts w:hint="eastAsia"/>
+        </w:rPr>
+        <w:t xml:space="preserve">  </w:t>
       </w:r>
       <w:r>
         <w:rPr>
@@ -1996,11 +2317,19 @@
         <w:pStyle w:val="a3"/>
         <w:ind w:left="360" w:firstLineChars="0" w:firstLine="0"/>
       </w:pPr>
-      <w:r>
-        <w:rPr>
-          <w:rFonts w:hint="eastAsia"/>
-        </w:rPr>
-        <w:t xml:space="preserve">uid  </w:t>
+      <w:proofErr w:type="spellStart"/>
+      <w:r>
+        <w:rPr>
+          <w:rFonts w:hint="eastAsia"/>
+        </w:rPr>
+        <w:t>uid</w:t>
+      </w:r>
+      <w:proofErr w:type="spellEnd"/>
+      <w:r>
+        <w:rPr>
+          <w:rFonts w:hint="eastAsia"/>
+        </w:rPr>
+        <w:t xml:space="preserve">  </w:t>
       </w:r>
       <w:r>
         <w:rPr>
@@ -2078,7 +2407,21 @@
         <w:rPr>
           <w:rFonts w:hint="eastAsia"/>
         </w:rPr>
-        <w:t xml:space="preserve">  MD5(uid+</w:t>
+        <w:t xml:space="preserve">  MD5(</w:t>
+      </w:r>
+      <w:proofErr w:type="spellStart"/>
+      <w:r>
+        <w:rPr>
+          <w:rFonts w:hint="eastAsia"/>
+        </w:rPr>
+        <w:t>uid</w:t>
+      </w:r>
+      <w:proofErr w:type="spellEnd"/>
+      <w:r>
+        <w:rPr>
+          <w:rFonts w:hint="eastAsia"/>
+        </w:rPr>
+        <w:t>+</w:t>
       </w:r>
       <w:r>
         <w:t>”</w:t>
@@ -2090,7 +2433,15 @@
         <w:t>/do/</w:t>
       </w:r>
       <w:r>
-        <w:t>"+data.length()+"/"</w:t>
+        <w:t>"+</w:t>
+      </w:r>
+      <w:proofErr w:type="spellStart"/>
+      <w:r>
+        <w:t>data.length</w:t>
+      </w:r>
+      <w:proofErr w:type="spellEnd"/>
+      <w:r>
+        <w:t>()+"/"</w:t>
       </w:r>
       <w:r>
         <w:rPr>
@@ -2144,7 +2495,21 @@
         <w:rPr>
           <w:rFonts w:hint="eastAsia"/>
         </w:rPr>
-        <w:t>{fh:[</w:t>
+        <w:t>{</w:t>
+      </w:r>
+      <w:proofErr w:type="spellStart"/>
+      <w:r>
+        <w:rPr>
+          <w:rFonts w:hint="eastAsia"/>
+        </w:rPr>
+        <w:t>fh</w:t>
+      </w:r>
+      <w:proofErr w:type="spellEnd"/>
+      <w:r>
+        <w:rPr>
+          <w:rFonts w:hint="eastAsia"/>
+        </w:rPr>
+        <w:t>:[</w:t>
       </w:r>
       <w:r>
         <w:rPr>
@@ -2152,12 +2517,14 @@
         </w:rPr>
         <w:t>订单用户资料信息</w:t>
       </w:r>
+      <w:proofErr w:type="spellStart"/>
       <w:r>
         <w:rPr>
           <w:rFonts w:hint="eastAsia"/>
         </w:rPr>
         <w:t>Orderinfo</w:t>
       </w:r>
+      <w:proofErr w:type="spellEnd"/>
       <w:r>
         <w:rPr>
           <w:rFonts w:hint="eastAsia"/>
@@ -2195,12 +2562,14 @@
         <w:ind w:left="360" w:firstLineChars="0" w:firstLine="0"/>
         <w:outlineLvl w:val="0"/>
       </w:pPr>
+      <w:proofErr w:type="spellStart"/>
       <w:r>
         <w:rPr>
           <w:rFonts w:hint="eastAsia"/>
         </w:rPr>
         <w:t>Orderinfo</w:t>
       </w:r>
+      <w:proofErr w:type="spellEnd"/>
     </w:p>
     <w:p>
       <w:pPr>
@@ -2234,6 +2603,40 @@
       </w:pPr>
       <w:r>
         <w:t>private String id;</w:t>
+      </w:r>
+      <w:r>
+        <w:rPr>
+          <w:rFonts w:hint="eastAsia"/>
+        </w:rPr>
+        <w:t>//</w:t>
+      </w:r>
+      <w:r>
+        <w:rPr>
+          <w:rFonts w:hint="eastAsia"/>
+        </w:rPr>
+        <w:t>对应服务器返回的</w:t>
+      </w:r>
+      <w:bookmarkStart w:id="0" w:name="_GoBack"/>
+      <w:r>
+        <w:t>courier</w:t>
+      </w:r>
+      <w:bookmarkEnd w:id="0"/>
+      <w:r>
+        <w:rPr>
+          <w:rFonts w:hint="eastAsia"/>
+        </w:rPr>
+        <w:t>，与</w:t>
+      </w:r>
+      <w:proofErr w:type="spellStart"/>
+      <w:r>
+        <w:t>createtime</w:t>
+      </w:r>
+      <w:proofErr w:type="spellEnd"/>
+      <w:r>
+        <w:rPr>
+          <w:rFonts w:hint="eastAsia"/>
+        </w:rPr>
+        <w:t>一起区分唯一性</w:t>
       </w:r>
     </w:p>
     <w:p>
@@ -2262,7 +2665,14 @@
       </w:pPr>
       <w:r>
         <w:tab/>
-        <w:t>private String image;</w:t>
+      </w:r>
+      <w:proofErr w:type="gramStart"/>
+      <w:r>
+        <w:t>private</w:t>
+      </w:r>
+      <w:proofErr w:type="gramEnd"/>
+      <w:r>
+        <w:t xml:space="preserve"> String image;</w:t>
       </w:r>
     </w:p>
     <w:p>
@@ -2275,7 +2685,21 @@
           <w:rFonts w:hint="eastAsia"/>
         </w:rPr>
         <w:tab/>
-        <w:t>private int count;//</w:t>
+        <w:t xml:space="preserve">private </w:t>
+      </w:r>
+      <w:proofErr w:type="spellStart"/>
+      <w:r>
+        <w:rPr>
+          <w:rFonts w:hint="eastAsia"/>
+        </w:rPr>
+        <w:t>int</w:t>
+      </w:r>
+      <w:proofErr w:type="spellEnd"/>
+      <w:r>
+        <w:rPr>
+          <w:rFonts w:hint="eastAsia"/>
+        </w:rPr>
+        <w:t xml:space="preserve"> count;//</w:t>
       </w:r>
       <w:r>
         <w:rPr>
@@ -2291,7 +2715,22 @@
       </w:pPr>
       <w:r>
         <w:tab/>
-        <w:t>private int state;</w:t>
+      </w:r>
+      <w:proofErr w:type="gramStart"/>
+      <w:r>
+        <w:t>private</w:t>
+      </w:r>
+      <w:proofErr w:type="gramEnd"/>
+      <w:r>
+        <w:t xml:space="preserve"> </w:t>
+      </w:r>
+      <w:proofErr w:type="spellStart"/>
+      <w:r>
+        <w:t>int</w:t>
+      </w:r>
+      <w:proofErr w:type="spellEnd"/>
+      <w:r>
+        <w:t xml:space="preserve"> state;</w:t>
       </w:r>
     </w:p>
     <w:p>
@@ -2304,7 +2743,21 @@
           <w:rFonts w:hint="eastAsia"/>
         </w:rPr>
         <w:tab/>
-        <w:t>private int dates;//</w:t>
+        <w:t xml:space="preserve">private </w:t>
+      </w:r>
+      <w:proofErr w:type="spellStart"/>
+      <w:r>
+        <w:rPr>
+          <w:rFonts w:hint="eastAsia"/>
+        </w:rPr>
+        <w:t>int</w:t>
+      </w:r>
+      <w:proofErr w:type="spellEnd"/>
+      <w:r>
+        <w:rPr>
+          <w:rFonts w:hint="eastAsia"/>
+        </w:rPr>
+        <w:t xml:space="preserve"> dates;//</w:t>
       </w:r>
       <w:r>
         <w:rPr>
@@ -2320,7 +2773,14 @@
       </w:pPr>
       <w:r>
         <w:tab/>
-        <w:t>private String color;</w:t>
+      </w:r>
+      <w:proofErr w:type="gramStart"/>
+      <w:r>
+        <w:t>private</w:t>
+      </w:r>
+      <w:proofErr w:type="gramEnd"/>
+      <w:r>
+        <w:t xml:space="preserve"> String color;</w:t>
       </w:r>
     </w:p>
     <w:p>
@@ -2330,7 +2790,14 @@
       </w:pPr>
       <w:r>
         <w:tab/>
-        <w:t>private String size;</w:t>
+      </w:r>
+      <w:proofErr w:type="gramStart"/>
+      <w:r>
+        <w:t>private</w:t>
+      </w:r>
+      <w:proofErr w:type="gramEnd"/>
+      <w:r>
+        <w:t xml:space="preserve"> String size;</w:t>
       </w:r>
     </w:p>
     <w:p>
@@ -2359,7 +2826,35 @@
       </w:pPr>
       <w:r>
         <w:tab/>
-        <w:t>private int createtime;</w:t>
+        <w:t xml:space="preserve">private </w:t>
+      </w:r>
+      <w:proofErr w:type="spellStart"/>
+      <w:r>
+        <w:t>int</w:t>
+      </w:r>
+      <w:proofErr w:type="spellEnd"/>
+      <w:r>
+        <w:t xml:space="preserve"> </w:t>
+      </w:r>
+      <w:proofErr w:type="spellStart"/>
+      <w:r>
+        <w:t>createtime</w:t>
+      </w:r>
+      <w:proofErr w:type="spellEnd"/>
+      <w:r>
+        <w:t>;</w:t>
+      </w:r>
+      <w:r>
+        <w:rPr>
+          <w:rFonts w:hint="eastAsia"/>
+        </w:rPr>
+        <w:t>//</w:t>
+      </w:r>
+      <w:r>
+        <w:rPr>
+          <w:rFonts w:hint="eastAsia"/>
+        </w:rPr>
+        <w:t>订单的提货时间</w:t>
       </w:r>
     </w:p>
     <w:p>
@@ -2927,6 +3422,18 @@
       <w:rFonts w:ascii="Heiti SC Light" w:eastAsia="Heiti SC Light"/>
       <w:sz w:val="24"/>
       <w:szCs w:val="24"/>
+    </w:rPr>
+  </w:style>
+  <w:style w:type="character" w:styleId="FollowedHyperlink">
+    <w:name w:val="FollowedHyperlink"/>
+    <w:basedOn w:val="a0"/>
+    <w:uiPriority w:val="99"/>
+    <w:semiHidden/>
+    <w:unhideWhenUsed/>
+    <w:rsid w:val="00BA58FB"/>
+    <w:rPr>
+      <w:color w:val="800080" w:themeColor="followedHyperlink"/>
+      <w:u w:val="single"/>
     </w:rPr>
   </w:style>
 </w:styles>

</xml_diff>